<commit_message>
Design Doc update and cleanup.
</commit_message>
<xml_diff>
--- a/doc/development/Data Transfer from DME to Glacier - SDD.docx
+++ b/doc/development/Data Transfer from DME to Glacier - SDD.docx
@@ -1,6 +1,6 @@
 
 <file path=word/document.xml><?xml version="1.0" encoding="utf-8"?>
-<w:document xmlns:wpc="http://schemas.microsoft.com/office/word/2010/wordprocessingCanvas" xmlns:cx="http://schemas.microsoft.com/office/drawing/2014/chartex" xmlns:cx1="http://schemas.microsoft.com/office/drawing/2015/9/8/chartex" xmlns:cx2="http://schemas.microsoft.com/office/drawing/2015/10/21/chartex" xmlns:cx3="http://schemas.microsoft.com/office/drawing/2016/5/9/chartex" xmlns:cx4="http://schemas.microsoft.com/office/drawing/2016/5/10/chartex" xmlns:cx5="http://schemas.microsoft.com/office/drawing/2016/5/11/chartex" xmlns:cx6="http://schemas.microsoft.com/office/drawing/2016/5/12/chartex" xmlns:cx7="http://schemas.microsoft.com/office/drawing/2016/5/13/chartex" xmlns:cx8="http://schemas.microsoft.com/office/drawing/2016/5/14/chartex" xmlns:mc="http://schemas.openxmlformats.org/markup-compatibility/2006" xmlns:aink="http://schemas.microsoft.com/office/drawing/2016/ink" xmlns:am3d="http://schemas.microsoft.com/office/drawing/2017/model3d" xmlns:o="urn:schemas-microsoft-com:office:office" xmlns:r="http://schemas.openxmlformats.org/officeDocument/2006/relationships" xmlns:m="http://schemas.openxmlformats.org/officeDocument/2006/math" xmlns:v="urn:schemas-microsoft-com:vml" xmlns:wp14="http://schemas.microsoft.com/office/word/2010/wordprocessingDrawing" xmlns:wp="http://schemas.openxmlformats.org/drawingml/2006/wordprocessingDrawing" xmlns:w10="urn:schemas-microsoft-com:office:word" xmlns:w="http://schemas.openxmlformats.org/wordprocessingml/2006/main" xmlns:w14="http://schemas.microsoft.com/office/word/2010/wordml" xmlns:w15="http://schemas.microsoft.com/office/word/2012/wordml" xmlns:w16cid="http://schemas.microsoft.com/office/word/2016/wordml/cid" xmlns:w16se="http://schemas.microsoft.com/office/word/2015/wordml/symex" xmlns:wpg="http://schemas.microsoft.com/office/word/2010/wordprocessingGroup" xmlns:wpi="http://schemas.microsoft.com/office/word/2010/wordprocessingInk" xmlns:wne="http://schemas.microsoft.com/office/word/2006/wordml" xmlns:wps="http://schemas.microsoft.com/office/word/2010/wordprocessingShape" mc:Ignorable="w14 w15 w16se w16cid wp14">
+<w:document xmlns:wpc="http://schemas.microsoft.com/office/word/2010/wordprocessingCanvas" xmlns:cx="http://schemas.microsoft.com/office/drawing/2014/chartex" xmlns:cx1="http://schemas.microsoft.com/office/drawing/2015/9/8/chartex" xmlns:cx2="http://schemas.microsoft.com/office/drawing/2015/10/21/chartex" xmlns:cx3="http://schemas.microsoft.com/office/drawing/2016/5/9/chartex" xmlns:cx4="http://schemas.microsoft.com/office/drawing/2016/5/10/chartex" xmlns:cx5="http://schemas.microsoft.com/office/drawing/2016/5/11/chartex" xmlns:cx6="http://schemas.microsoft.com/office/drawing/2016/5/12/chartex" xmlns:cx7="http://schemas.microsoft.com/office/drawing/2016/5/13/chartex" xmlns:cx8="http://schemas.microsoft.com/office/drawing/2016/5/14/chartex" xmlns:mc="http://schemas.openxmlformats.org/markup-compatibility/2006" xmlns:aink="http://schemas.microsoft.com/office/drawing/2016/ink" xmlns:am3d="http://schemas.microsoft.com/office/drawing/2017/model3d" xmlns:o="urn:schemas-microsoft-com:office:office" xmlns:r="http://schemas.openxmlformats.org/officeDocument/2006/relationships" xmlns:m="http://schemas.openxmlformats.org/officeDocument/2006/math" xmlns:v="urn:schemas-microsoft-com:vml" xmlns:wp14="http://schemas.microsoft.com/office/word/2010/wordprocessingDrawing" xmlns:wp="http://schemas.openxmlformats.org/drawingml/2006/wordprocessingDrawing" xmlns:w10="urn:schemas-microsoft-com:office:word" xmlns:w="http://schemas.openxmlformats.org/wordprocessingml/2006/main" xmlns:w14="http://schemas.microsoft.com/office/word/2010/wordml" xmlns:w15="http://schemas.microsoft.com/office/word/2012/wordml" xmlns:w16cex="http://schemas.microsoft.com/office/word/2018/wordml/cex" xmlns:w16cid="http://schemas.microsoft.com/office/word/2016/wordml/cid" xmlns:w16="http://schemas.microsoft.com/office/word/2018/wordml" xmlns:w16se="http://schemas.microsoft.com/office/word/2015/wordml/symex" xmlns:wpg="http://schemas.microsoft.com/office/word/2010/wordprocessingGroup" xmlns:wpi="http://schemas.microsoft.com/office/word/2010/wordprocessingInk" xmlns:wne="http://schemas.microsoft.com/office/word/2006/wordml" xmlns:wps="http://schemas.microsoft.com/office/word/2010/wordprocessingShape" mc:Ignorable="w14 w15 w16se w16cid w16 w16cex wp14">
   <w:body>
     <w:p>
       <w:pPr>
@@ -25,15 +25,7 @@
         <w:t xml:space="preserve">the </w:t>
       </w:r>
       <w:r>
-        <w:t>DME system supports archival of data sets into an S3 archive (</w:t>
-      </w:r>
-      <w:proofErr w:type="spellStart"/>
-      <w:r>
-        <w:t>Cleversafe</w:t>
-      </w:r>
-      <w:proofErr w:type="spellEnd"/>
-      <w:r>
-        <w:t xml:space="preserve">, Cloudian, AWS S3 – if configured.) With the need to move the data from DME Archive to AWS Glacier, DME system </w:t>
+        <w:t xml:space="preserve">DME system supports archival of data sets into an S3 archive (Cleversafe, Cloudian, AWS S3 – if configured.) With the need to move the data from DME Archive to AWS Glacier, DME system </w:t>
       </w:r>
       <w:r>
         <w:t>will be enhanced with</w:t>
@@ -62,30 +54,24 @@
       <w:r>
         <w:t xml:space="preserve"> (</w:t>
       </w:r>
-      <w:proofErr w:type="spellStart"/>
-      <w:r>
-        <w:t>deep_archive_date</w:t>
-      </w:r>
-      <w:proofErr w:type="spellEnd"/>
-      <w:r>
-        <w:t xml:space="preserve">, </w:t>
-      </w:r>
-      <w:proofErr w:type="spellStart"/>
-      <w:r>
-        <w:t>data_transfer_status</w:t>
-      </w:r>
-      <w:proofErr w:type="spellEnd"/>
-      <w:r>
-        <w:t xml:space="preserve"> – DEEP_ARCHIVE</w:t>
-      </w:r>
-      <w:r>
-        <w:t xml:space="preserve">) in </w:t>
-      </w:r>
-      <w:proofErr w:type="spellStart"/>
-      <w:r>
-        <w:t>iRODS</w:t>
-      </w:r>
-      <w:proofErr w:type="spellEnd"/>
+      <w:r>
+        <w:t xml:space="preserve">deep_archive_date, </w:t>
+      </w:r>
+      <w:r>
+        <w:t>deep_archive</w:t>
+      </w:r>
+      <w:r>
+        <w:t xml:space="preserve">_status – </w:t>
+      </w:r>
+      <w:r>
+        <w:t xml:space="preserve">GLACIER, </w:t>
+      </w:r>
+      <w:r>
+        <w:t>DEEP_ARCHIVE</w:t>
+      </w:r>
+      <w:r>
+        <w:t>) in iRODS</w:t>
+      </w:r>
       <w:r>
         <w:t xml:space="preserve">, and </w:t>
       </w:r>
@@ -138,7 +124,10 @@
     </w:p>
     <w:p>
       <w:r>
-        <w:t>In order to leverage the existing permission</w:t>
+        <w:t>To</w:t>
+      </w:r>
+      <w:r>
+        <w:t xml:space="preserve"> leverage the existing permission</w:t>
       </w:r>
       <w:r>
         <w:t xml:space="preserve"> framework for</w:t>
@@ -171,10 +160,19 @@
         <w:t>, collection transfer</w:t>
       </w:r>
       <w:r>
-        <w:t xml:space="preserve"> and bulk transfer.</w:t>
+        <w:t xml:space="preserve"> and bulk transfer</w:t>
+      </w:r>
+      <w:r>
+        <w:t xml:space="preserve"> leveraging the lifecycle policy to transition the objects to AWS S3</w:t>
+      </w:r>
+      <w:r>
+        <w:t>.</w:t>
       </w:r>
       <w:r>
         <w:t xml:space="preserve"> </w:t>
+      </w:r>
+      <w:r>
+        <w:t xml:space="preserve">Once the object is transitioned to AWS S3, the lifecycle policy on AWS S3 bucket can transition the objects to Glacier or Glacier Deep Archive.  </w:t>
       </w:r>
       <w:r>
         <w:t>Direct transfer from file system to AWS S3/Glacier will be supported via the</w:t>
@@ -490,7 +488,6 @@
         <w:pStyle w:val="Heading2"/>
       </w:pPr>
       <w:r>
-        <w:lastRenderedPageBreak/>
         <w:t>Collection</w:t>
       </w:r>
       <w:r>
@@ -734,19 +731,16 @@
         </w:numPr>
       </w:pPr>
       <w:r>
-        <w:t xml:space="preserve">The existing </w:t>
-      </w:r>
-      <w:r>
-        <w:t xml:space="preserve">Task Status API </w:t>
-      </w:r>
-      <w:r>
-        <w:t xml:space="preserve">will be used to retrieve the Glacier archive request </w:t>
-      </w:r>
-      <w:r>
-        <w:t xml:space="preserve">status </w:t>
-      </w:r>
-      <w:r>
-        <w:t>for a</w:t>
+        <w:t>A new table will be created to record</w:t>
+      </w:r>
+      <w:r>
+        <w:t xml:space="preserve"> the </w:t>
+      </w:r>
+      <w:r>
+        <w:t xml:space="preserve">Lifecycle policy created for </w:t>
+      </w:r>
+      <w:r>
+        <w:t>a</w:t>
       </w:r>
       <w:r>
         <w:t xml:space="preserve"> File, Collection or Bulk Data Objects </w:t>
@@ -755,31 +749,7 @@
         <w:t>Tiering</w:t>
       </w:r>
       <w:r>
-        <w:t xml:space="preserve"> request. (</w:t>
-      </w:r>
-      <w:r>
-        <w:t>They will be added</w:t>
-      </w:r>
-      <w:r>
-        <w:t xml:space="preserve"> to </w:t>
-      </w:r>
-      <w:r>
-        <w:t xml:space="preserve">the </w:t>
-      </w:r>
-      <w:r>
-        <w:t>existing Registration task</w:t>
-      </w:r>
-      <w:r>
-        <w:t xml:space="preserve"> table</w:t>
-      </w:r>
-      <w:r>
-        <w:t xml:space="preserve"> with request type </w:t>
-      </w:r>
-      <w:r>
-        <w:t>TIER_REQUEST</w:t>
-      </w:r>
-      <w:r>
-        <w:t>)</w:t>
+        <w:t xml:space="preserve"> request.</w:t>
       </w:r>
     </w:p>
     <w:p>
@@ -840,6 +810,9 @@
       </w:r>
       <w:r>
         <w:t>RESTORE_REQUESTED</w:t>
+      </w:r>
+      <w:r>
+        <w:t xml:space="preserve"> for sync, and displayed as Restore In Progress</w:t>
       </w:r>
       <w:r>
         <w:t>)</w:t>
@@ -884,10 +857,10 @@
           <w:noProof/>
         </w:rPr>
         <w:drawing>
-          <wp:inline distT="0" distB="0" distL="0" distR="0" wp14:anchorId="5C9E3E16" wp14:editId="1C2AC4FB">
+          <wp:inline distT="0" distB="0" distL="0" distR="0" wp14:anchorId="6B3DC371" wp14:editId="1166DA9E">
             <wp:extent cx="9144000" cy="5143500"/>
             <wp:effectExtent l="0" t="0" r="0" b="0"/>
-            <wp:docPr id="2" name="Picture 2" descr="Diagram&#10;&#10;Description automatically generated"/>
+            <wp:docPr id="1" name="Picture 1" descr="Diagram&#10;&#10;Description automatically generated"/>
             <wp:cNvGraphicFramePr>
               <a:graphicFrameLocks xmlns:a="http://schemas.openxmlformats.org/drawingml/2006/main" noChangeAspect="1"/>
             </wp:cNvGraphicFramePr>
@@ -895,7 +868,7 @@
               <a:graphicData uri="http://schemas.openxmlformats.org/drawingml/2006/picture">
                 <pic:pic xmlns:pic="http://schemas.openxmlformats.org/drawingml/2006/picture">
                   <pic:nvPicPr>
-                    <pic:cNvPr id="2" name="DME upload to Glacier.jpg"/>
+                    <pic:cNvPr id="1" name="Picture 1" descr="Diagram&#10;&#10;Description automatically generated"/>
                     <pic:cNvPicPr/>
                   </pic:nvPicPr>
                   <pic:blipFill>
@@ -1068,19 +1041,11 @@
           <w:numId w:val="1"/>
         </w:numPr>
       </w:pPr>
-      <w:proofErr w:type="spellStart"/>
-      <w:r>
-        <w:rPr>
-          <w:b/>
-        </w:rPr>
-        <w:t>hpc-dto</w:t>
-      </w:r>
-      <w:proofErr w:type="spellEnd"/>
-      <w:r>
-        <w:rPr>
-          <w:b/>
-        </w:rPr>
-        <w:t>/HpcDataManagement.xsd</w:t>
+      <w:r>
+        <w:rPr>
+          <w:b/>
+        </w:rPr>
+        <w:t>hpc-dto/HpcDataManagement.xsd</w:t>
       </w:r>
     </w:p>
     <w:p>
@@ -1106,7 +1071,6 @@
       <w:r>
         <w:t xml:space="preserve">Add </w:t>
       </w:r>
-      <w:proofErr w:type="spellStart"/>
       <w:r>
         <w:t>HpcBulkDataObject</w:t>
       </w:r>
@@ -1116,40 +1080,26 @@
       <w:r>
         <w:t>RequestDTO</w:t>
       </w:r>
-      <w:proofErr w:type="spellEnd"/>
       <w:r>
         <w:t xml:space="preserve"> </w:t>
       </w:r>
       <w:r>
-        <w:t xml:space="preserve">to specify the bulk data objects/collections. </w:t>
-      </w:r>
-      <w:r>
-        <w:t xml:space="preserve">Add </w:t>
-      </w:r>
-      <w:proofErr w:type="spellStart"/>
-      <w:r>
-        <w:t>Hpc</w:t>
-      </w:r>
-      <w:r>
-        <w:t>Tier</w:t>
-      </w:r>
-      <w:r>
-        <w:t>ResponseDTO</w:t>
-      </w:r>
-      <w:proofErr w:type="spellEnd"/>
-      <w:r>
-        <w:t xml:space="preserve"> </w:t>
-      </w:r>
-      <w:r>
-        <w:t xml:space="preserve">to return a </w:t>
-      </w:r>
-      <w:proofErr w:type="spellStart"/>
-      <w:r>
-        <w:t>taskId</w:t>
-      </w:r>
-      <w:proofErr w:type="spellEnd"/>
+        <w:t>to specify the bulk data objects/collections</w:t>
+      </w:r>
       <w:r>
         <w:t>.</w:t>
+      </w:r>
+    </w:p>
+    <w:p>
+      <w:pPr>
+        <w:pStyle w:val="ListParagraph"/>
+        <w:numPr>
+          <w:ilvl w:val="1"/>
+          <w:numId w:val="1"/>
+        </w:numPr>
+      </w:pPr>
+      <w:r>
+        <w:t>Add restoreInProgress to HpcDataObjectDownloadResponseDTO, HpcDataObjectDownloadStatusDTO and add restoreInProgessItems to HpcCollectionDownloadStatusDTO to be used to display download that are in Restore in progress.</w:t>
       </w:r>
     </w:p>
     <w:p>
@@ -1166,19 +1116,11 @@
       <w:r>
         <w:t xml:space="preserve"> </w:t>
       </w:r>
-      <w:proofErr w:type="spellStart"/>
-      <w:r>
-        <w:rPr>
-          <w:b/>
-        </w:rPr>
-        <w:t>hpc-ws-rs-api</w:t>
-      </w:r>
-      <w:proofErr w:type="spellEnd"/>
-      <w:r>
-        <w:rPr>
-          <w:b/>
-        </w:rPr>
-        <w:t>/HpcDataManagementRestService.java</w:t>
+      <w:r>
+        <w:rPr>
+          <w:b/>
+        </w:rPr>
+        <w:t>hpc-ws-rs-api/HpcDataManagementRestService.java</w:t>
       </w:r>
     </w:p>
     <w:p>
@@ -1192,24 +1134,17 @@
       <w:r>
         <w:t xml:space="preserve">Add </w:t>
       </w:r>
-      <w:proofErr w:type="spellStart"/>
       <w:r>
         <w:t>tier</w:t>
       </w:r>
       <w:r>
         <w:t>DataObject</w:t>
       </w:r>
-      <w:proofErr w:type="spellEnd"/>
       <w:r>
         <w:t>() method based on the API design above, and bind it to /</w:t>
       </w:r>
-      <w:proofErr w:type="spellStart"/>
-      <w:r>
-        <w:t>dataObject</w:t>
-      </w:r>
-      <w:proofErr w:type="spellEnd"/>
-      <w:r>
-        <w:t>/{path:.*}/</w:t>
+      <w:r>
+        <w:t>dataObject/{path:.*}/</w:t>
       </w:r>
       <w:r>
         <w:t>tier</w:t>
@@ -1241,14 +1176,12 @@
       <w:r>
         <w:t xml:space="preserve">Add </w:t>
       </w:r>
-      <w:proofErr w:type="spellStart"/>
       <w:r>
         <w:t>tier</w:t>
       </w:r>
       <w:r>
         <w:t>Collection</w:t>
       </w:r>
-      <w:proofErr w:type="spellEnd"/>
       <w:r>
         <w:t xml:space="preserve">() method based on the API design above, and bind it to </w:t>
       </w:r>
@@ -1291,14 +1224,12 @@
       <w:r>
         <w:t xml:space="preserve">Add </w:t>
       </w:r>
-      <w:proofErr w:type="spellStart"/>
       <w:r>
         <w:t>tier</w:t>
       </w:r>
       <w:r>
         <w:t>DataObjectsOrCollections</w:t>
       </w:r>
-      <w:proofErr w:type="spellEnd"/>
       <w:r>
         <w:t xml:space="preserve">() method based on the API design above, and bind it to </w:t>
       </w:r>
@@ -1314,13 +1245,8 @@
       <w:r>
         <w:t xml:space="preserve">endpoint. This method implements the </w:t>
       </w:r>
-      <w:proofErr w:type="spellStart"/>
-      <w:r>
-        <w:t>dataobjects</w:t>
-      </w:r>
-      <w:proofErr w:type="spellEnd"/>
-      <w:r>
-        <w:t xml:space="preserve"> or </w:t>
+      <w:r>
+        <w:t xml:space="preserve">dataobjects or </w:t>
       </w:r>
       <w:r>
         <w:t>collection</w:t>
@@ -1346,7 +1272,6 @@
           <w:numId w:val="1"/>
         </w:numPr>
       </w:pPr>
-      <w:proofErr w:type="spellStart"/>
       <w:r>
         <w:rPr>
           <w:b/>
@@ -1359,7 +1284,6 @@
         </w:rPr>
         <w:t>impl</w:t>
       </w:r>
-      <w:proofErr w:type="spellEnd"/>
       <w:r>
         <w:rPr>
           <w:b/>
@@ -1427,19 +1351,11 @@
           <w:numId w:val="1"/>
         </w:numPr>
       </w:pPr>
-      <w:proofErr w:type="spellStart"/>
-      <w:r>
-        <w:rPr>
-          <w:b/>
-        </w:rPr>
-        <w:t>hpc</w:t>
-      </w:r>
-      <w:proofErr w:type="spellEnd"/>
-      <w:r>
-        <w:rPr>
-          <w:b/>
-        </w:rPr>
-        <w:t>-</w:t>
+      <w:r>
+        <w:rPr>
+          <w:b/>
+        </w:rPr>
+        <w:t>hpc-</w:t>
       </w:r>
       <w:r>
         <w:rPr>
@@ -1484,16 +1400,20 @@
         <w:t xml:space="preserve">Add </w:t>
       </w:r>
       <w:r>
+        <w:t xml:space="preserve">values IN_PROGRESS, GLACIER, </w:t>
+      </w:r>
+      <w:r>
         <w:t>DEEP_ARCHIVE</w:t>
       </w:r>
       <w:r>
+        <w:t xml:space="preserve"> and DELAYED</w:t>
+      </w:r>
+      <w:r>
         <w:t xml:space="preserve"> to </w:t>
       </w:r>
-      <w:proofErr w:type="spellStart"/>
-      <w:r>
-        <w:t>HpcDataTransferUploadStatus</w:t>
-      </w:r>
-      <w:proofErr w:type="spellEnd"/>
+      <w:r>
+        <w:t>HpcDeepArchiveStatus</w:t>
+      </w:r>
     </w:p>
     <w:p>
       <w:pPr>
@@ -1504,6 +1424,21 @@
         </w:numPr>
       </w:pPr>
       <w:r>
+        <w:t xml:space="preserve">Add values TIER_DATA_OBJECT, TIER_COLLECTION to </w:t>
+      </w:r>
+      <w:r>
+        <w:t>HpcLifecycleRequestType</w:t>
+      </w:r>
+    </w:p>
+    <w:p>
+      <w:pPr>
+        <w:pStyle w:val="ListParagraph"/>
+        <w:numPr>
+          <w:ilvl w:val="1"/>
+          <w:numId w:val="1"/>
+        </w:numPr>
+      </w:pPr>
+      <w:r>
         <w:t xml:space="preserve">Add </w:t>
       </w:r>
       <w:r>
@@ -1512,11 +1447,33 @@
       <w:r>
         <w:t xml:space="preserve"> to </w:t>
       </w:r>
-      <w:proofErr w:type="spellStart"/>
       <w:r>
         <w:t>HpcDataTransferDownloadStatus</w:t>
       </w:r>
-      <w:proofErr w:type="spellEnd"/>
+    </w:p>
+    <w:p>
+      <w:pPr>
+        <w:pStyle w:val="ListParagraph"/>
+        <w:numPr>
+          <w:ilvl w:val="1"/>
+          <w:numId w:val="1"/>
+        </w:numPr>
+      </w:pPr>
+      <w:r>
+        <w:t>Add restoreInProgress to HpcDataObjectDownloadResponse, HpcDataObjectDownloadTask, HpcDownloadTaskResult, HpcCollectionDownloadTaskItem</w:t>
+      </w:r>
+    </w:p>
+    <w:p>
+      <w:pPr>
+        <w:pStyle w:val="ListParagraph"/>
+        <w:numPr>
+          <w:ilvl w:val="1"/>
+          <w:numId w:val="1"/>
+        </w:numPr>
+      </w:pPr>
+      <w:r>
+        <w:t>Add object HpcS3ObjectMetadata to hold S3 metadata, checksum, restorationStatus and deepArchiveStatus</w:t>
+      </w:r>
     </w:p>
     <w:p>
       <w:pPr>
@@ -1526,19 +1483,74 @@
           <w:numId w:val="1"/>
         </w:numPr>
       </w:pPr>
-      <w:proofErr w:type="spellStart"/>
-      <w:r>
-        <w:rPr>
-          <w:b/>
-        </w:rPr>
-        <w:t>hpc</w:t>
-      </w:r>
-      <w:proofErr w:type="spellEnd"/>
-      <w:r>
-        <w:rPr>
-          <w:b/>
-        </w:rPr>
-        <w:t>-</w:t>
+      <w:r>
+        <w:rPr>
+          <w:b/>
+        </w:rPr>
+        <w:t>hpc-</w:t>
+      </w:r>
+      <w:r>
+        <w:rPr>
+          <w:b/>
+        </w:rPr>
+        <w:t>domain-types</w:t>
+      </w:r>
+      <w:r>
+        <w:rPr>
+          <w:b/>
+        </w:rPr>
+        <w:t>/Hpc</w:t>
+      </w:r>
+      <w:r>
+        <w:rPr>
+          <w:b/>
+        </w:rPr>
+        <w:t>Notification</w:t>
+      </w:r>
+      <w:r>
+        <w:rPr>
+          <w:b/>
+        </w:rPr>
+        <w:t>Types</w:t>
+      </w:r>
+      <w:r>
+        <w:rPr>
+          <w:b/>
+        </w:rPr>
+        <w:t>.xsd</w:t>
+      </w:r>
+    </w:p>
+    <w:p>
+      <w:pPr>
+        <w:pStyle w:val="ListParagraph"/>
+        <w:numPr>
+          <w:ilvl w:val="1"/>
+          <w:numId w:val="1"/>
+        </w:numPr>
+      </w:pPr>
+      <w:r>
+        <w:t xml:space="preserve">Add RESTORE_REQUEST_COMPLETED/FAILED to HpcEventType for sync </w:t>
+      </w:r>
+      <w:r>
+        <w:t xml:space="preserve">download </w:t>
+      </w:r>
+      <w:r>
+        <w:t>notification</w:t>
+      </w:r>
+    </w:p>
+    <w:p>
+      <w:pPr>
+        <w:pStyle w:val="ListParagraph"/>
+        <w:numPr>
+          <w:ilvl w:val="0"/>
+          <w:numId w:val="1"/>
+        </w:numPr>
+      </w:pPr>
+      <w:r>
+        <w:rPr>
+          <w:b/>
+        </w:rPr>
+        <w:t>hpc-</w:t>
       </w:r>
       <w:r>
         <w:rPr>
@@ -1562,9 +1574,9 @@
         </w:numPr>
       </w:pPr>
       <w:r>
+        <w:lastRenderedPageBreak/>
         <w:t xml:space="preserve">The model for the bulk request needs to be added based on the API design in the section above. Add </w:t>
       </w:r>
-      <w:proofErr w:type="spellStart"/>
       <w:r>
         <w:t>HpcBulk</w:t>
       </w:r>
@@ -1574,11 +1586,9 @@
       <w:r>
         <w:t>Request</w:t>
       </w:r>
-      <w:proofErr w:type="spellEnd"/>
       <w:r>
         <w:t xml:space="preserve"> and </w:t>
       </w:r>
-      <w:proofErr w:type="spellStart"/>
       <w:r>
         <w:t>HpcBulk</w:t>
       </w:r>
@@ -1586,14 +1596,22 @@
         <w:t>Tier</w:t>
       </w:r>
       <w:r>
-        <w:t>Item</w:t>
-      </w:r>
-      <w:proofErr w:type="spellEnd"/>
-      <w:r>
-        <w:t xml:space="preserve"> to specify the bulk data objects/collections paths and its configuration ids.</w:t>
+        <w:t>Item to specify the bulk data objects/collections paths and its configuration ids.</w:t>
       </w:r>
       <w:r>
         <w:t xml:space="preserve"> (config id is required for requests across multiple DOCS.)</w:t>
+      </w:r>
+    </w:p>
+    <w:p>
+      <w:pPr>
+        <w:pStyle w:val="ListParagraph"/>
+        <w:numPr>
+          <w:ilvl w:val="1"/>
+          <w:numId w:val="1"/>
+        </w:numPr>
+      </w:pPr>
+      <w:r>
+        <w:t>Add tieringBucket and tieringProtocol to HpcDataTransferConfiguration</w:t>
       </w:r>
     </w:p>
     <w:p>
@@ -1607,33 +1625,11 @@
           <w:b/>
         </w:rPr>
       </w:pPr>
-      <w:proofErr w:type="spellStart"/>
-      <w:r>
-        <w:rPr>
-          <w:b/>
-        </w:rPr>
-        <w:t>hpc</w:t>
-      </w:r>
-      <w:proofErr w:type="spellEnd"/>
-      <w:r>
-        <w:rPr>
-          <w:b/>
-        </w:rPr>
-        <w:t>-bus-service-</w:t>
-      </w:r>
-      <w:proofErr w:type="spellStart"/>
-      <w:r>
-        <w:rPr>
-          <w:b/>
-        </w:rPr>
-        <w:t>api</w:t>
-      </w:r>
-      <w:proofErr w:type="spellEnd"/>
-      <w:r>
-        <w:rPr>
-          <w:b/>
-        </w:rPr>
-        <w:t>/HpcDataManagementBusService.java</w:t>
+      <w:r>
+        <w:rPr>
+          <w:b/>
+        </w:rPr>
+        <w:t>hpc-bus-service-api/HpcDataManagementBusService.java</w:t>
       </w:r>
     </w:p>
     <w:p>
@@ -1647,42 +1643,33 @@
       <w:r>
         <w:t xml:space="preserve">Add </w:t>
       </w:r>
-      <w:proofErr w:type="spellStart"/>
       <w:r>
         <w:t>tier</w:t>
       </w:r>
       <w:r>
         <w:t>DataObject</w:t>
       </w:r>
-      <w:proofErr w:type="spellEnd"/>
       <w:r>
         <w:t>()</w:t>
       </w:r>
       <w:r>
         <w:t xml:space="preserve">, </w:t>
       </w:r>
-      <w:proofErr w:type="spellStart"/>
       <w:r>
         <w:t>tier</w:t>
       </w:r>
       <w:r>
-        <w:t>Collection</w:t>
-      </w:r>
-      <w:proofErr w:type="spellEnd"/>
-      <w:r>
-        <w:t>()</w:t>
+        <w:t>Collection()</w:t>
       </w:r>
       <w:r>
         <w:t xml:space="preserve"> and </w:t>
       </w:r>
-      <w:proofErr w:type="spellStart"/>
       <w:r>
         <w:t>tier</w:t>
       </w:r>
       <w:r>
         <w:t>DataObjectsOrCollections</w:t>
       </w:r>
-      <w:proofErr w:type="spellEnd"/>
       <w:r>
         <w:t>() methods.</w:t>
       </w:r>
@@ -1698,28 +1685,18 @@
           <w:b/>
         </w:rPr>
       </w:pPr>
-      <w:proofErr w:type="spellStart"/>
-      <w:r>
-        <w:rPr>
-          <w:b/>
-        </w:rPr>
-        <w:t>hpc</w:t>
-      </w:r>
-      <w:proofErr w:type="spellEnd"/>
-      <w:r>
-        <w:rPr>
-          <w:b/>
-        </w:rPr>
-        <w:t>-bus-service-</w:t>
-      </w:r>
-      <w:proofErr w:type="spellStart"/>
+      <w:r>
+        <w:rPr>
+          <w:b/>
+        </w:rPr>
+        <w:t>hpc-bus-service-</w:t>
+      </w:r>
       <w:r>
         <w:rPr>
           <w:b/>
         </w:rPr>
         <w:t>impl</w:t>
       </w:r>
-      <w:proofErr w:type="spellEnd"/>
       <w:r>
         <w:rPr>
           <w:b/>
@@ -1750,14 +1727,12 @@
       <w:r>
         <w:t xml:space="preserve">Implement the </w:t>
       </w:r>
-      <w:proofErr w:type="spellStart"/>
       <w:r>
         <w:t>tier</w:t>
       </w:r>
       <w:r>
         <w:t>DataObject</w:t>
       </w:r>
-      <w:proofErr w:type="spellEnd"/>
       <w:r>
         <w:t>()</w:t>
       </w:r>
@@ -1771,7 +1746,16 @@
         <w:t>tiering</w:t>
       </w:r>
       <w:r>
-        <w:t xml:space="preserve"> request via life cycle policy creation, record the request in registration task and return the task ID.</w:t>
+        <w:t xml:space="preserve"> request via life cycle policy creation, record the request in </w:t>
+      </w:r>
+      <w:r>
+        <w:t>lifecycle table</w:t>
+      </w:r>
+      <w:r>
+        <w:t xml:space="preserve"> and </w:t>
+      </w:r>
+      <w:r>
+        <w:t>set the object deep_archive_status to IN_PROGRESS.</w:t>
       </w:r>
     </w:p>
     <w:p>
@@ -1785,16 +1769,11 @@
       <w:r>
         <w:t xml:space="preserve">For collection, </w:t>
       </w:r>
-      <w:proofErr w:type="spellStart"/>
       <w:r>
         <w:t>tier</w:t>
       </w:r>
       <w:r>
-        <w:t>Collection</w:t>
-      </w:r>
-      <w:proofErr w:type="spellEnd"/>
-      <w:r>
-        <w:t xml:space="preserve">() method, </w:t>
+        <w:t xml:space="preserve">Collection() method, </w:t>
       </w:r>
       <w:r>
         <w:t xml:space="preserve">validate data object exists under this collection, submit a </w:t>
@@ -1806,8 +1785,13 @@
         <w:t xml:space="preserve"> request for the collection, record the request in </w:t>
       </w:r>
       <w:r>
-        <w:lastRenderedPageBreak/>
-        <w:t>registration task with the items list for all data objects under the collection and return the task ID.</w:t>
+        <w:t>lifecycle table</w:t>
+      </w:r>
+      <w:r>
+        <w:t xml:space="preserve"> and set the deep_archive_status to IN_PROGESS for all</w:t>
+      </w:r>
+      <w:r>
+        <w:t xml:space="preserve"> data objects under the collection.</w:t>
       </w:r>
     </w:p>
     <w:p>
@@ -1824,19 +1808,26 @@
       <w:r>
         <w:t xml:space="preserve"> </w:t>
       </w:r>
-      <w:proofErr w:type="spellStart"/>
       <w:r>
         <w:t>tier</w:t>
       </w:r>
       <w:r>
         <w:t>DataObjectsOrCollections</w:t>
       </w:r>
-      <w:proofErr w:type="spellEnd"/>
       <w:r>
         <w:t>() method,</w:t>
       </w:r>
       <w:r>
-        <w:t xml:space="preserve"> loop through all data objects and create the lifecycle rule, then create a single task with the items.</w:t>
+        <w:t xml:space="preserve"> loop through all data objects and create the lifecycle rule,</w:t>
+      </w:r>
+      <w:r>
+        <w:t xml:space="preserve"> record the request in lifecycle table and set the deep_archive_status to IN_PROGESS for all data </w:t>
+      </w:r>
+      <w:r>
+        <w:t>objects in the list</w:t>
+      </w:r>
+      <w:r>
+        <w:t>.</w:t>
       </w:r>
     </w:p>
     <w:p>
@@ -1850,19 +1841,38 @@
       <w:r>
         <w:t xml:space="preserve">For collection list, </w:t>
       </w:r>
-      <w:proofErr w:type="spellStart"/>
       <w:r>
         <w:t>tier</w:t>
       </w:r>
       <w:r>
         <w:t>DataObjectsOrCollections</w:t>
       </w:r>
-      <w:proofErr w:type="spellEnd"/>
       <w:r>
         <w:t xml:space="preserve">()  method, </w:t>
       </w:r>
       <w:r>
-        <w:t>loop through all collections and create the lifecycle rule, then create a single task with the items list for all data objects under the list of collections.</w:t>
+        <w:t>loop through all collections and create the lifecycle rule</w:t>
+      </w:r>
+      <w:r>
+        <w:t>, record the request in lifecycle table and set the deep_archive_status to IN_PROGESS for all data objects under the collection</w:t>
+      </w:r>
+      <w:r>
+        <w:t>s</w:t>
+      </w:r>
+      <w:r>
+        <w:t>.</w:t>
+      </w:r>
+    </w:p>
+    <w:p>
+      <w:pPr>
+        <w:pStyle w:val="ListParagraph"/>
+        <w:numPr>
+          <w:ilvl w:val="1"/>
+          <w:numId w:val="2"/>
+        </w:numPr>
+      </w:pPr>
+      <w:r>
+        <w:t>Modify generateDownloadRequestURL to check for restoration status for objects in deep archive before returning the presigned download URL.</w:t>
       </w:r>
     </w:p>
     <w:p>
@@ -1876,39 +1886,41 @@
           <w:b/>
         </w:rPr>
       </w:pPr>
-      <w:proofErr w:type="spellStart"/>
-      <w:r>
-        <w:rPr>
-          <w:b/>
-        </w:rPr>
-        <w:t>hpc</w:t>
-      </w:r>
-      <w:proofErr w:type="spellEnd"/>
-      <w:r>
-        <w:rPr>
-          <w:b/>
-        </w:rPr>
-        <w:t>-app-service-</w:t>
-      </w:r>
-      <w:proofErr w:type="spellStart"/>
-      <w:r>
-        <w:rPr>
-          <w:b/>
-        </w:rPr>
-        <w:t>api</w:t>
-      </w:r>
-      <w:proofErr w:type="spellEnd"/>
-      <w:r>
-        <w:rPr>
-          <w:b/>
-        </w:rPr>
-        <w:t>/</w:t>
-      </w:r>
-      <w:r>
-        <w:rPr>
-          <w:b/>
-        </w:rPr>
-        <w:t>HpcDataManagementService</w:t>
+      <w:r>
+        <w:rPr>
+          <w:b/>
+        </w:rPr>
+        <w:t>hpc-bus-service-</w:t>
+      </w:r>
+      <w:r>
+        <w:rPr>
+          <w:b/>
+        </w:rPr>
+        <w:t>impl</w:t>
+      </w:r>
+      <w:r>
+        <w:rPr>
+          <w:b/>
+        </w:rPr>
+        <w:t>/Hpc</w:t>
+      </w:r>
+      <w:r>
+        <w:rPr>
+          <w:b/>
+        </w:rPr>
+        <w:t>System</w:t>
+      </w:r>
+      <w:r>
+        <w:rPr>
+          <w:b/>
+        </w:rPr>
+        <w:t>BusService</w:t>
+      </w:r>
+      <w:r>
+        <w:rPr>
+          <w:b/>
+        </w:rPr>
+        <w:t>Impl</w:t>
       </w:r>
       <w:r>
         <w:rPr>
@@ -1924,23 +1936,21 @@
           <w:ilvl w:val="1"/>
           <w:numId w:val="2"/>
         </w:numPr>
-        <w:rPr>
-          <w:b/>
-        </w:rPr>
-      </w:pPr>
-      <w:r>
-        <w:t xml:space="preserve">Add </w:t>
-      </w:r>
-      <w:proofErr w:type="spellStart"/>
-      <w:r>
-        <w:t>tier</w:t>
-      </w:r>
-      <w:r>
-        <w:t>DataObjects</w:t>
-      </w:r>
-      <w:proofErr w:type="spellEnd"/>
-      <w:r>
-        <w:t>() method.</w:t>
+      </w:pPr>
+      <w:r>
+        <w:t>Implement completeDeepArchiveInProgress().</w:t>
+      </w:r>
+    </w:p>
+    <w:p>
+      <w:pPr>
+        <w:pStyle w:val="ListParagraph"/>
+        <w:numPr>
+          <w:ilvl w:val="1"/>
+          <w:numId w:val="2"/>
+        </w:numPr>
+      </w:pPr>
+      <w:r>
+        <w:t>Implement completeRestoreRequest().</w:t>
       </w:r>
     </w:p>
     <w:p>
@@ -1954,45 +1964,23 @@
           <w:b/>
         </w:rPr>
       </w:pPr>
-      <w:proofErr w:type="spellStart"/>
-      <w:r>
-        <w:rPr>
-          <w:b/>
-        </w:rPr>
-        <w:t>hpc</w:t>
-      </w:r>
-      <w:proofErr w:type="spellEnd"/>
-      <w:r>
-        <w:rPr>
-          <w:b/>
-        </w:rPr>
-        <w:t>-app-service-</w:t>
-      </w:r>
-      <w:proofErr w:type="spellStart"/>
-      <w:r>
-        <w:rPr>
-          <w:b/>
-        </w:rPr>
-        <w:t>impl</w:t>
-      </w:r>
-      <w:proofErr w:type="spellEnd"/>
-      <w:r>
-        <w:rPr>
-          <w:b/>
-        </w:rPr>
-        <w:t>/H</w:t>
-      </w:r>
-      <w:r>
-        <w:rPr>
-          <w:b/>
-        </w:rPr>
-        <w:t>pcDataManagementService</w:t>
-      </w:r>
-      <w:r>
-        <w:rPr>
-          <w:b/>
-        </w:rPr>
-        <w:t>Impl.java</w:t>
+      <w:r>
+        <w:rPr>
+          <w:b/>
+        </w:rPr>
+        <w:t>hpc-app-service-api/</w:t>
+      </w:r>
+      <w:r>
+        <w:rPr>
+          <w:b/>
+        </w:rPr>
+        <w:t>HpcDataManagementService</w:t>
+      </w:r>
+      <w:r>
+        <w:rPr>
+          <w:b/>
+        </w:rPr>
+        <w:t>.java</w:t>
       </w:r>
     </w:p>
     <w:p>
@@ -2007,27 +1995,13 @@
         </w:rPr>
       </w:pPr>
       <w:r>
-        <w:t xml:space="preserve">Implement the </w:t>
-      </w:r>
-      <w:proofErr w:type="spellStart"/>
-      <w:r>
-        <w:t>tier</w:t>
-      </w:r>
-      <w:r>
-        <w:t>DataObjects</w:t>
-      </w:r>
-      <w:proofErr w:type="spellEnd"/>
-      <w:r>
-        <w:t xml:space="preserve">() method for recording the </w:t>
-      </w:r>
-      <w:r>
-        <w:t>tier</w:t>
-      </w:r>
-      <w:r>
-        <w:t xml:space="preserve"> task</w:t>
-      </w:r>
-      <w:r>
-        <w:t>.</w:t>
+        <w:t xml:space="preserve">Add </w:t>
+      </w:r>
+      <w:r>
+        <w:t>getDataObjectsDeepArchiveInProgress</w:t>
+      </w:r>
+      <w:r>
+        <w:t>() method.</w:t>
       </w:r>
     </w:p>
     <w:p>
@@ -2041,33 +2015,23 @@
           <w:b/>
         </w:rPr>
       </w:pPr>
-      <w:proofErr w:type="spellStart"/>
-      <w:r>
-        <w:rPr>
-          <w:b/>
-        </w:rPr>
-        <w:t>hpc</w:t>
-      </w:r>
-      <w:proofErr w:type="spellEnd"/>
-      <w:r>
-        <w:rPr>
-          <w:b/>
-        </w:rPr>
-        <w:t>-app-service-</w:t>
-      </w:r>
-      <w:proofErr w:type="spellStart"/>
-      <w:r>
-        <w:rPr>
-          <w:b/>
-        </w:rPr>
-        <w:t>api</w:t>
-      </w:r>
-      <w:proofErr w:type="spellEnd"/>
-      <w:r>
-        <w:rPr>
-          <w:b/>
-        </w:rPr>
-        <w:t>/HpcDataTransferService.java</w:t>
+      <w:r>
+        <w:rPr>
+          <w:b/>
+        </w:rPr>
+        <w:t>hpc-app-service-impl/H</w:t>
+      </w:r>
+      <w:r>
+        <w:rPr>
+          <w:b/>
+        </w:rPr>
+        <w:t>pcDataManagementService</w:t>
+      </w:r>
+      <w:r>
+        <w:rPr>
+          <w:b/>
+        </w:rPr>
+        <w:t>Impl.java</w:t>
       </w:r>
     </w:p>
     <w:p>
@@ -2082,69 +2046,22 @@
         </w:rPr>
       </w:pPr>
       <w:r>
-        <w:t>Add</w:t>
-      </w:r>
-      <w:r>
-        <w:t xml:space="preserve"> </w:t>
-      </w:r>
-      <w:proofErr w:type="spellStart"/>
-      <w:r>
-        <w:t>tier</w:t>
-      </w:r>
-      <w:r>
-        <w:t>DataObject</w:t>
-      </w:r>
-      <w:proofErr w:type="spellEnd"/>
-      <w:r>
-        <w:t>()</w:t>
-      </w:r>
-      <w:r>
-        <w:t xml:space="preserve">, </w:t>
-      </w:r>
-      <w:proofErr w:type="spellStart"/>
-      <w:r>
-        <w:t>tier</w:t>
-      </w:r>
-      <w:r>
-        <w:t>Collection</w:t>
-      </w:r>
-      <w:proofErr w:type="spellEnd"/>
-      <w:r>
-        <w:t>()</w:t>
-      </w:r>
-      <w:r>
-        <w:t xml:space="preserve"> </w:t>
-      </w:r>
-      <w:proofErr w:type="spellStart"/>
-      <w:r>
-        <w:t>tier</w:t>
-      </w:r>
-      <w:r>
-        <w:t>DataObjects</w:t>
-      </w:r>
-      <w:proofErr w:type="spellEnd"/>
-      <w:r>
-        <w:t xml:space="preserve">() </w:t>
-      </w:r>
-      <w:r>
-        <w:t xml:space="preserve">and </w:t>
-      </w:r>
-      <w:proofErr w:type="spellStart"/>
-      <w:r>
-        <w:t>tier</w:t>
-      </w:r>
-      <w:r>
-        <w:t>Collection</w:t>
-      </w:r>
-      <w:r>
-        <w:t>s</w:t>
-      </w:r>
-      <w:proofErr w:type="spellEnd"/>
-      <w:r>
-        <w:t>()</w:t>
-      </w:r>
-      <w:r>
-        <w:t xml:space="preserve"> method.</w:t>
+        <w:t xml:space="preserve">Implement the </w:t>
+      </w:r>
+      <w:r>
+        <w:t>getDataObjectsDeepArchiveInProgress</w:t>
+      </w:r>
+      <w:r>
+        <w:t xml:space="preserve">() method for </w:t>
+      </w:r>
+      <w:r>
+        <w:t xml:space="preserve">retrieving all IN_PROGRESS data objects </w:t>
+      </w:r>
+      <w:r>
+        <w:t>pending to transition to</w:t>
+      </w:r>
+      <w:r>
+        <w:t xml:space="preserve"> deep archive.</w:t>
       </w:r>
     </w:p>
     <w:p>
@@ -2158,33 +2075,11 @@
           <w:b/>
         </w:rPr>
       </w:pPr>
-      <w:proofErr w:type="spellStart"/>
-      <w:r>
-        <w:rPr>
-          <w:b/>
-        </w:rPr>
-        <w:t>hpc</w:t>
-      </w:r>
-      <w:proofErr w:type="spellEnd"/>
-      <w:r>
-        <w:rPr>
-          <w:b/>
-        </w:rPr>
-        <w:t>-app-service-</w:t>
-      </w:r>
-      <w:proofErr w:type="spellStart"/>
-      <w:r>
-        <w:rPr>
-          <w:b/>
-        </w:rPr>
-        <w:t>impl</w:t>
-      </w:r>
-      <w:proofErr w:type="spellEnd"/>
-      <w:r>
-        <w:rPr>
-          <w:b/>
-        </w:rPr>
-        <w:t>/HpcDataTransferServiceImpl.java</w:t>
+      <w:r>
+        <w:rPr>
+          <w:b/>
+        </w:rPr>
+        <w:t>hpc-app-service-api/HpcDataTransferService.java</w:t>
       </w:r>
     </w:p>
     <w:p>
@@ -2199,88 +2094,49 @@
         </w:rPr>
       </w:pPr>
       <w:r>
-        <w:t xml:space="preserve">Implement the </w:t>
-      </w:r>
-      <w:proofErr w:type="spellStart"/>
+        <w:t>Add</w:t>
+      </w:r>
+      <w:r>
+        <w:t xml:space="preserve"> </w:t>
+      </w:r>
       <w:r>
         <w:t>tier</w:t>
       </w:r>
       <w:r>
-        <w:t>DataObject</w:t>
-      </w:r>
-      <w:proofErr w:type="spellEnd"/>
-      <w:r>
-        <w:t>()</w:t>
+        <w:t>DataObject()</w:t>
       </w:r>
       <w:r>
         <w:t xml:space="preserve">, </w:t>
       </w:r>
-      <w:proofErr w:type="spellStart"/>
       <w:r>
         <w:t>tier</w:t>
       </w:r>
       <w:r>
+        <w:t>Collection()</w:t>
+      </w:r>
+      <w:r>
+        <w:t xml:space="preserve"> </w:t>
+      </w:r>
+      <w:r>
+        <w:t>tier</w:t>
+      </w:r>
+      <w:r>
+        <w:t xml:space="preserve">DataObjects() </w:t>
+      </w:r>
+      <w:r>
+        <w:t xml:space="preserve">and </w:t>
+      </w:r>
+      <w:r>
+        <w:t>tier</w:t>
+      </w:r>
+      <w:r>
         <w:t>Collection</w:t>
       </w:r>
-      <w:proofErr w:type="spellEnd"/>
-      <w:r>
-        <w:t xml:space="preserve">(), </w:t>
-      </w:r>
-      <w:proofErr w:type="spellStart"/>
-      <w:r>
-        <w:t>tier</w:t>
-      </w:r>
-      <w:r>
-        <w:t>DataObjects</w:t>
-      </w:r>
-      <w:proofErr w:type="spellEnd"/>
-      <w:r>
-        <w:t xml:space="preserve">() and </w:t>
-      </w:r>
-      <w:proofErr w:type="spellStart"/>
-      <w:r>
-        <w:t>tier</w:t>
-      </w:r>
-      <w:r>
-        <w:t>Collections</w:t>
-      </w:r>
-      <w:proofErr w:type="spellEnd"/>
-      <w:r>
-        <w:t xml:space="preserve">() </w:t>
-      </w:r>
-      <w:r>
-        <w:t>for transferring a data object from DME Archive to Glacier</w:t>
-      </w:r>
-      <w:r>
-        <w:t xml:space="preserve"> by creating life cycle policy.</w:t>
-      </w:r>
-    </w:p>
-    <w:p>
-      <w:pPr>
-        <w:pStyle w:val="ListParagraph"/>
-        <w:numPr>
-          <w:ilvl w:val="1"/>
-          <w:numId w:val="2"/>
-        </w:numPr>
-      </w:pPr>
-      <w:r>
-        <w:t xml:space="preserve">Modify existing </w:t>
-      </w:r>
-      <w:proofErr w:type="spellStart"/>
-      <w:r>
-        <w:t>downloadDataObject</w:t>
-      </w:r>
-      <w:proofErr w:type="spellEnd"/>
-      <w:r>
-        <w:t xml:space="preserve">() to initiate a restoration request and create data object download task if the </w:t>
-      </w:r>
-      <w:proofErr w:type="spellStart"/>
-      <w:r>
-        <w:t>transfer_status</w:t>
-      </w:r>
-      <w:proofErr w:type="spellEnd"/>
-      <w:r>
-        <w:t xml:space="preserve"> is DEEP_ARCHIVE.</w:t>
+      <w:r>
+        <w:t>s()</w:t>
+      </w:r>
+      <w:r>
+        <w:t xml:space="preserve"> method.</w:t>
       </w:r>
     </w:p>
     <w:p>
@@ -2294,42 +2150,12 @@
           <w:b/>
         </w:rPr>
       </w:pPr>
-      <w:proofErr w:type="spellStart"/>
-      <w:r>
-        <w:rPr>
-          <w:b/>
-        </w:rPr>
-        <w:t>hpc</w:t>
-      </w:r>
-      <w:proofErr w:type="spellEnd"/>
-      <w:r>
-        <w:rPr>
-          <w:b/>
-        </w:rPr>
-        <w:t>-app-service-</w:t>
-      </w:r>
-      <w:proofErr w:type="spellStart"/>
-      <w:r>
-        <w:rPr>
-          <w:b/>
-        </w:rPr>
-        <w:t>impl</w:t>
-      </w:r>
-      <w:proofErr w:type="spellEnd"/>
-      <w:r>
-        <w:rPr>
-          <w:b/>
-        </w:rPr>
-        <w:t>/</w:t>
-      </w:r>
-      <w:proofErr w:type="spellStart"/>
-      <w:r>
-        <w:rPr>
-          <w:b/>
-        </w:rPr>
-        <w:t>notificationFormats.json</w:t>
-      </w:r>
-      <w:proofErr w:type="spellEnd"/>
+      <w:r>
+        <w:rPr>
+          <w:b/>
+        </w:rPr>
+        <w:t>hpc-app-service-impl/HpcDataTransferServiceImpl.java</w:t>
+      </w:r>
     </w:p>
     <w:p>
       <w:pPr>
@@ -2343,16 +2169,218 @@
         </w:rPr>
       </w:pPr>
       <w:r>
-        <w:rPr>
-          <w:bCs/>
-        </w:rPr>
-        <w:t xml:space="preserve">Add event type for </w:t>
+        <w:t xml:space="preserve">Implement the </w:t>
+      </w:r>
+      <w:r>
+        <w:t>tier</w:t>
+      </w:r>
+      <w:r>
+        <w:t>DataObject</w:t>
+      </w:r>
+      <w:r>
+        <w:t>()</w:t>
+      </w:r>
+      <w:r>
+        <w:t xml:space="preserve">, </w:t>
+      </w:r>
+      <w:r>
+        <w:t>tier</w:t>
+      </w:r>
+      <w:r>
+        <w:t xml:space="preserve">Collection(), </w:t>
+      </w:r>
+      <w:r>
+        <w:t>tier</w:t>
+      </w:r>
+      <w:r>
+        <w:t xml:space="preserve">DataObjects() and </w:t>
+      </w:r>
+      <w:r>
+        <w:t>tier</w:t>
+      </w:r>
+      <w:r>
+        <w:t xml:space="preserve">Collections() </w:t>
+      </w:r>
+      <w:r>
+        <w:t>for transferring a data object from DME Archive to Glacier</w:t>
+      </w:r>
+      <w:r>
+        <w:t xml:space="preserve"> by creating life cycle policy.</w:t>
+      </w:r>
+    </w:p>
+    <w:p>
+      <w:pPr>
+        <w:pStyle w:val="ListParagraph"/>
+        <w:numPr>
+          <w:ilvl w:val="1"/>
+          <w:numId w:val="2"/>
+        </w:numPr>
+      </w:pPr>
+      <w:r>
+        <w:t xml:space="preserve">Modify existing downloadDataObject() to initiate a restoration request and create data object download task if the </w:t>
+      </w:r>
+      <w:r>
+        <w:t>deep_archive</w:t>
+      </w:r>
+      <w:r>
+        <w:t xml:space="preserve">_status is </w:t>
+      </w:r>
+      <w:r>
+        <w:t xml:space="preserve">GLACIER or </w:t>
+      </w:r>
+      <w:r>
+        <w:t>DEEP_ARCHIVE.</w:t>
+      </w:r>
+    </w:p>
+    <w:p>
+      <w:pPr>
+        <w:pStyle w:val="ListParagraph"/>
+        <w:numPr>
+          <w:ilvl w:val="0"/>
+          <w:numId w:val="2"/>
+        </w:numPr>
+        <w:rPr>
+          <w:b/>
+        </w:rPr>
+      </w:pPr>
+      <w:r>
+        <w:rPr>
+          <w:b/>
+        </w:rPr>
+        <w:lastRenderedPageBreak/>
+        <w:t>hpc-app-service-impl/Hpc</w:t>
+      </w:r>
+      <w:r>
+        <w:rPr>
+          <w:b/>
+        </w:rPr>
+        <w:t>Event</w:t>
+      </w:r>
+      <w:r>
+        <w:rPr>
+          <w:b/>
+        </w:rPr>
+        <w:t>ServiceImpl.java</w:t>
+      </w:r>
+    </w:p>
+    <w:p>
+      <w:pPr>
+        <w:pStyle w:val="ListParagraph"/>
+        <w:numPr>
+          <w:ilvl w:val="1"/>
+          <w:numId w:val="2"/>
+        </w:numPr>
+        <w:rPr>
+          <w:b/>
+        </w:rPr>
+      </w:pPr>
+      <w:r>
+        <w:rPr>
+          <w:bCs/>
+        </w:rPr>
+        <w:t>Add addRestoreRequestCompletedEvent() and addRestoreRequestFailedEvent()</w:t>
+      </w:r>
+    </w:p>
+    <w:p>
+      <w:pPr>
+        <w:pStyle w:val="ListParagraph"/>
+        <w:numPr>
+          <w:ilvl w:val="0"/>
+          <w:numId w:val="2"/>
+        </w:numPr>
+        <w:rPr>
+          <w:b/>
+        </w:rPr>
+      </w:pPr>
+      <w:r>
+        <w:rPr>
+          <w:b/>
+        </w:rPr>
+        <w:t>hpc-app-service-impl/Hpc</w:t>
+      </w:r>
+      <w:r>
+        <w:rPr>
+          <w:b/>
+        </w:rPr>
+        <w:t>Metadata</w:t>
+      </w:r>
+      <w:r>
+        <w:rPr>
+          <w:b/>
+        </w:rPr>
+        <w:t>ServiceImpl.java</w:t>
+      </w:r>
+    </w:p>
+    <w:p>
+      <w:pPr>
+        <w:pStyle w:val="ListParagraph"/>
+        <w:numPr>
+          <w:ilvl w:val="1"/>
+          <w:numId w:val="2"/>
+        </w:numPr>
+      </w:pPr>
+      <w:r>
+        <w:t>Modify updateDataObjectSystemGeneratedMetadata() to update deep_archive_status and deep_archive_date if supplied.</w:t>
+      </w:r>
+    </w:p>
+    <w:p>
+      <w:pPr>
+        <w:pStyle w:val="ListParagraph"/>
+        <w:numPr>
+          <w:ilvl w:val="0"/>
+          <w:numId w:val="2"/>
+        </w:numPr>
+        <w:rPr>
+          <w:b/>
+        </w:rPr>
+      </w:pPr>
+      <w:r>
+        <w:rPr>
+          <w:b/>
+        </w:rPr>
+        <w:t>hpc-app-service-impl/notificationFormats.json</w:t>
+      </w:r>
+    </w:p>
+    <w:p>
+      <w:pPr>
+        <w:pStyle w:val="ListParagraph"/>
+        <w:numPr>
+          <w:ilvl w:val="1"/>
+          <w:numId w:val="2"/>
+        </w:numPr>
+        <w:rPr>
+          <w:b/>
+        </w:rPr>
+      </w:pPr>
+      <w:r>
+        <w:rPr>
+          <w:bCs/>
+        </w:rPr>
+        <w:t xml:space="preserve">Add </w:t>
+      </w:r>
+      <w:r>
+        <w:rPr>
+          <w:bCs/>
+        </w:rPr>
+        <w:t xml:space="preserve">notification template for </w:t>
+      </w:r>
+      <w:r>
+        <w:rPr>
+          <w:bCs/>
+        </w:rPr>
+        <w:t xml:space="preserve">event type </w:t>
       </w:r>
       <w:r>
         <w:rPr>
           <w:bCs/>
         </w:rPr>
         <w:t>RESTORE_REQUEST_COMPLETED</w:t>
+      </w:r>
+      <w:r>
+        <w:rPr>
+          <w:bCs/>
+        </w:rPr>
+        <w:t xml:space="preserve"> and RESTORE_REQUEST_FAILED</w:t>
       </w:r>
       <w:r>
         <w:rPr>
@@ -2393,14 +2421,12 @@
           <w:b/>
         </w:rPr>
       </w:pPr>
-      <w:proofErr w:type="spellStart"/>
       <w:r>
         <w:rPr>
           <w:b/>
         </w:rPr>
         <w:t>HpcDataTransferProxy</w:t>
       </w:r>
-      <w:proofErr w:type="spellEnd"/>
     </w:p>
     <w:p>
       <w:pPr>
@@ -2419,33 +2445,35 @@
         </w:rPr>
         <w:t xml:space="preserve">Add method </w:t>
       </w:r>
-      <w:proofErr w:type="spellStart"/>
-      <w:r>
-        <w:rPr>
-          <w:bCs/>
-        </w:rPr>
-        <w:t>putLifecyclePolicy</w:t>
-      </w:r>
-      <w:proofErr w:type="spellEnd"/>
-      <w:r>
-        <w:rPr>
-          <w:bCs/>
-        </w:rPr>
-        <w:t xml:space="preserve">() and </w:t>
-      </w:r>
-      <w:proofErr w:type="spellStart"/>
-      <w:r>
-        <w:rPr>
-          <w:bCs/>
-        </w:rPr>
-        <w:t>restoreDataObject</w:t>
-      </w:r>
-      <w:proofErr w:type="spellEnd"/>
-      <w:r>
-        <w:rPr>
-          <w:bCs/>
-        </w:rPr>
-        <w:t>()</w:t>
+      <w:r>
+        <w:rPr>
+          <w:bCs/>
+        </w:rPr>
+        <w:t xml:space="preserve">getDataObjectMetadata(), </w:t>
+      </w:r>
+      <w:r>
+        <w:rPr>
+          <w:bCs/>
+        </w:rPr>
+        <w:t>putLifecyclePolicy()</w:t>
+      </w:r>
+      <w:r>
+        <w:rPr>
+          <w:bCs/>
+        </w:rPr>
+        <w:t xml:space="preserve">, </w:t>
+      </w:r>
+      <w:r>
+        <w:rPr>
+          <w:bCs/>
+        </w:rPr>
+        <w:t>restoreDataObject()</w:t>
+      </w:r>
+      <w:r>
+        <w:rPr>
+          <w:bCs/>
+        </w:rPr>
+        <w:t xml:space="preserve"> and existsLifecyclePolicy()</w:t>
       </w:r>
     </w:p>
     <w:p>
@@ -2459,33 +2487,11 @@
           <w:b/>
         </w:rPr>
       </w:pPr>
-      <w:proofErr w:type="spellStart"/>
-      <w:r>
-        <w:rPr>
-          <w:b/>
-        </w:rPr>
-        <w:t>hpc</w:t>
-      </w:r>
-      <w:proofErr w:type="spellEnd"/>
-      <w:r>
-        <w:rPr>
-          <w:b/>
-        </w:rPr>
-        <w:t>-integration-</w:t>
-      </w:r>
-      <w:proofErr w:type="spellStart"/>
-      <w:r>
-        <w:rPr>
-          <w:b/>
-        </w:rPr>
-        <w:t>impl</w:t>
-      </w:r>
-      <w:proofErr w:type="spellEnd"/>
-      <w:r>
-        <w:rPr>
-          <w:b/>
-        </w:rPr>
-        <w:t>/</w:t>
+      <w:r>
+        <w:rPr>
+          <w:b/>
+        </w:rPr>
+        <w:t>hpc-integration-impl/</w:t>
       </w:r>
       <w:r>
         <w:rPr>
@@ -2512,16 +2518,29 @@
         </w:rPr>
       </w:pPr>
       <w:r>
+        <w:t>Implement getDataObjectMetadata() to retrieve S3 Object metadata for restoration status and storage class.</w:t>
+      </w:r>
+    </w:p>
+    <w:p>
+      <w:pPr>
+        <w:pStyle w:val="ListParagraph"/>
+        <w:numPr>
+          <w:ilvl w:val="1"/>
+          <w:numId w:val="3"/>
+        </w:numPr>
+        <w:rPr>
+          <w:b/>
+        </w:rPr>
+      </w:pPr>
+      <w:r>
         <w:t xml:space="preserve">Implement </w:t>
       </w:r>
-      <w:proofErr w:type="spellStart"/>
       <w:r>
         <w:rPr>
           <w:bCs/>
         </w:rPr>
         <w:t>putLifecyclePolicy</w:t>
       </w:r>
-      <w:proofErr w:type="spellEnd"/>
       <w:r>
         <w:t xml:space="preserve"> </w:t>
       </w:r>
@@ -2547,21 +2566,31 @@
         <w:rPr>
           <w:bCs/>
         </w:rPr>
-        <w:t xml:space="preserve">Implement </w:t>
-      </w:r>
-      <w:proofErr w:type="spellStart"/>
-      <w:r>
-        <w:rPr>
-          <w:bCs/>
-        </w:rPr>
-        <w:t>restoreDataObject</w:t>
-      </w:r>
-      <w:proofErr w:type="spellEnd"/>
-      <w:r>
-        <w:rPr>
-          <w:bCs/>
-        </w:rPr>
-        <w:t>() for creating a restore request for data objects</w:t>
+        <w:t>Implement restoreDataObject() for creating a restore request for data objects</w:t>
+      </w:r>
+      <w:r>
+        <w:rPr>
+          <w:bCs/>
+        </w:rPr>
+        <w:t>.</w:t>
+      </w:r>
+    </w:p>
+    <w:p>
+      <w:pPr>
+        <w:pStyle w:val="ListParagraph"/>
+        <w:numPr>
+          <w:ilvl w:val="1"/>
+          <w:numId w:val="3"/>
+        </w:numPr>
+        <w:rPr>
+          <w:bCs/>
+        </w:rPr>
+      </w:pPr>
+      <w:r>
+        <w:rPr>
+          <w:bCs/>
+        </w:rPr>
+        <w:t>Implement existsLifecyclePolicy() to check if any lifecycle policy rule exists for a given archive file location.</w:t>
       </w:r>
     </w:p>
     <w:p>
@@ -2590,19 +2619,23 @@
           <w:b/>
         </w:rPr>
       </w:pPr>
-      <w:proofErr w:type="spellStart"/>
-      <w:r>
-        <w:rPr>
-          <w:b/>
-        </w:rPr>
-        <w:t>hpc-dao-impl</w:t>
-      </w:r>
-      <w:proofErr w:type="spellEnd"/>
-      <w:r>
-        <w:rPr>
-          <w:b/>
-        </w:rPr>
-        <w:t>/HpcDataRegistrationDAOImpl.java</w:t>
+      <w:r>
+        <w:rPr>
+          <w:b/>
+        </w:rPr>
+        <w:t>hpc-dao-impl/HpcDat</w:t>
+      </w:r>
+      <w:r>
+        <w:rPr>
+          <w:b/>
+        </w:rPr>
+        <w:t>aDownload</w:t>
+      </w:r>
+      <w:r>
+        <w:rPr>
+          <w:b/>
+        </w:rPr>
+        <w:t>DAOImpl.java</w:t>
       </w:r>
     </w:p>
     <w:p>
@@ -2617,44 +2650,245 @@
         </w:rPr>
       </w:pPr>
       <w:r>
-        <w:t>Modify</w:t>
+        <w:t>Add getDataObjectDownloadTaskByStatus</w:t>
+      </w:r>
+      <w:r>
+        <w:t>()</w:t>
       </w:r>
       <w:r>
         <w:t xml:space="preserve"> </w:t>
       </w:r>
-      <w:proofErr w:type="spellStart"/>
-      <w:r>
-        <w:t>upsertBulkDataObjectRegistrationTask</w:t>
-      </w:r>
-      <w:proofErr w:type="spellEnd"/>
+      <w:r>
+        <w:t>to</w:t>
+      </w:r>
       <w:r>
         <w:t xml:space="preserve"> </w:t>
       </w:r>
       <w:r>
-        <w:t>()</w:t>
-      </w:r>
-      <w:r>
-        <w:t xml:space="preserve"> </w:t>
-      </w:r>
-      <w:r>
-        <w:t>to</w:t>
-      </w:r>
-      <w:r>
-        <w:t xml:space="preserve"> account for task with n</w:t>
-      </w:r>
-      <w:r>
-        <w:t>ull</w:t>
-      </w:r>
-      <w:r>
-        <w:t xml:space="preserve"> request object.</w:t>
-      </w:r>
-    </w:p>
-    <w:p>
-      <w:pPr>
-        <w:rPr>
-          <w:b/>
-        </w:rPr>
-      </w:pPr>
+        <w:t>retrieve all download tasks with status RESTORE_REQUESTED.</w:t>
+      </w:r>
+    </w:p>
+    <w:p>
+      <w:pPr>
+        <w:pStyle w:val="ListParagraph"/>
+        <w:numPr>
+          <w:ilvl w:val="0"/>
+          <w:numId w:val="3"/>
+        </w:numPr>
+        <w:rPr>
+          <w:b/>
+        </w:rPr>
+      </w:pPr>
+      <w:r>
+        <w:rPr>
+          <w:b/>
+        </w:rPr>
+        <w:t>hpc-dao</w:t>
+      </w:r>
+      <w:r>
+        <w:rPr>
+          <w:b/>
+        </w:rPr>
+        <w:t>-api</w:t>
+      </w:r>
+      <w:r>
+        <w:rPr>
+          <w:b/>
+        </w:rPr>
+        <w:t>/Hpc</w:t>
+      </w:r>
+      <w:r>
+        <w:rPr>
+          <w:b/>
+        </w:rPr>
+        <w:t>Lifecycle</w:t>
+      </w:r>
+      <w:r>
+        <w:rPr>
+          <w:b/>
+        </w:rPr>
+        <w:t>DAO.java</w:t>
+      </w:r>
+    </w:p>
+    <w:p>
+      <w:pPr>
+        <w:pStyle w:val="ListParagraph"/>
+        <w:numPr>
+          <w:ilvl w:val="1"/>
+          <w:numId w:val="3"/>
+        </w:numPr>
+        <w:rPr>
+          <w:bCs/>
+        </w:rPr>
+      </w:pPr>
+      <w:r>
+        <w:rPr>
+          <w:bCs/>
+        </w:rPr>
+        <w:t>Creat</w:t>
+      </w:r>
+      <w:r>
+        <w:rPr>
+          <w:bCs/>
+        </w:rPr>
+        <w:t>e insert API to insert lifecycle rule into HPC_S3_LIFECYCLE_RULE table.</w:t>
+      </w:r>
+    </w:p>
+    <w:p>
+      <w:pPr>
+        <w:pStyle w:val="ListParagraph"/>
+        <w:numPr>
+          <w:ilvl w:val="0"/>
+          <w:numId w:val="3"/>
+        </w:numPr>
+        <w:rPr>
+          <w:b/>
+        </w:rPr>
+      </w:pPr>
+      <w:r>
+        <w:rPr>
+          <w:b/>
+        </w:rPr>
+        <w:t>hpc-dao</w:t>
+      </w:r>
+      <w:r>
+        <w:rPr>
+          <w:b/>
+        </w:rPr>
+        <w:t>-</w:t>
+      </w:r>
+      <w:r>
+        <w:rPr>
+          <w:b/>
+        </w:rPr>
+        <w:t>impl</w:t>
+      </w:r>
+      <w:r>
+        <w:rPr>
+          <w:b/>
+        </w:rPr>
+        <w:t>/Hpc</w:t>
+      </w:r>
+      <w:r>
+        <w:rPr>
+          <w:b/>
+        </w:rPr>
+        <w:t>Lifecycle</w:t>
+      </w:r>
+      <w:r>
+        <w:rPr>
+          <w:b/>
+        </w:rPr>
+        <w:t>DAO</w:t>
+      </w:r>
+      <w:r>
+        <w:rPr>
+          <w:b/>
+        </w:rPr>
+        <w:t>Impl</w:t>
+      </w:r>
+      <w:r>
+        <w:rPr>
+          <w:b/>
+        </w:rPr>
+        <w:t>.java</w:t>
+      </w:r>
+    </w:p>
+    <w:p>
+      <w:pPr>
+        <w:pStyle w:val="ListParagraph"/>
+        <w:numPr>
+          <w:ilvl w:val="1"/>
+          <w:numId w:val="3"/>
+        </w:numPr>
+        <w:rPr>
+          <w:bCs/>
+        </w:rPr>
+      </w:pPr>
+      <w:r>
+        <w:rPr>
+          <w:bCs/>
+        </w:rPr>
+        <w:t>Implement insert() method</w:t>
+      </w:r>
+      <w:r>
+        <w:rPr>
+          <w:bCs/>
+        </w:rPr>
+        <w:t>.</w:t>
+      </w:r>
+    </w:p>
+    <w:p>
+      <w:pPr>
+        <w:pStyle w:val="ListParagraph"/>
+        <w:numPr>
+          <w:ilvl w:val="0"/>
+          <w:numId w:val="3"/>
+        </w:numPr>
+        <w:rPr>
+          <w:b/>
+        </w:rPr>
+      </w:pPr>
+      <w:r>
+        <w:rPr>
+          <w:b/>
+        </w:rPr>
+        <w:t>hpc-dao</w:t>
+      </w:r>
+      <w:r>
+        <w:rPr>
+          <w:b/>
+        </w:rPr>
+        <w:t>-impl</w:t>
+      </w:r>
+      <w:r>
+        <w:rPr>
+          <w:b/>
+        </w:rPr>
+        <w:t>/Hpc</w:t>
+      </w:r>
+      <w:r>
+        <w:rPr>
+          <w:b/>
+        </w:rPr>
+        <w:t>DataManagementConfiguration</w:t>
+      </w:r>
+      <w:r>
+        <w:rPr>
+          <w:b/>
+        </w:rPr>
+        <w:t>DAO</w:t>
+      </w:r>
+      <w:r>
+        <w:rPr>
+          <w:b/>
+        </w:rPr>
+        <w:t>Impl</w:t>
+      </w:r>
+      <w:r>
+        <w:rPr>
+          <w:b/>
+        </w:rPr>
+        <w:t>.java</w:t>
+      </w:r>
+    </w:p>
+    <w:p>
+      <w:pPr>
+        <w:pStyle w:val="ListParagraph"/>
+        <w:numPr>
+          <w:ilvl w:val="1"/>
+          <w:numId w:val="3"/>
+        </w:numPr>
+        <w:rPr>
+          <w:b/>
+        </w:rPr>
+      </w:pPr>
+      <w:r>
+        <w:rPr>
+          <w:bCs/>
+        </w:rPr>
+        <w:t>Modify row mapper to include tieringBucket and tieringProtocol</w:t>
+      </w:r>
     </w:p>
     <w:p>
       <w:pPr>
@@ -2675,19 +2909,11 @@
           <w:b/>
         </w:rPr>
       </w:pPr>
-      <w:proofErr w:type="spellStart"/>
-      <w:r>
-        <w:rPr>
-          <w:b/>
-        </w:rPr>
-        <w:t>hpc</w:t>
-      </w:r>
-      <w:proofErr w:type="spellEnd"/>
-      <w:r>
-        <w:rPr>
-          <w:b/>
-        </w:rPr>
-        <w:t>-scheduler/HpcScheduledTasksImpl.java</w:t>
+      <w:r>
+        <w:rPr>
+          <w:b/>
+        </w:rPr>
+        <w:t>hpc-scheduler/HpcScheduledTasksImpl.java</w:t>
       </w:r>
     </w:p>
     <w:p>
@@ -2707,36 +2933,41 @@
         </w:rPr>
         <w:t xml:space="preserve">Add </w:t>
       </w:r>
-      <w:proofErr w:type="spellStart"/>
-      <w:r>
-        <w:t>complete</w:t>
-      </w:r>
-      <w:r>
-        <w:t>Tier</w:t>
-      </w:r>
-      <w:r>
-        <w:t>Tasks</w:t>
-      </w:r>
-      <w:proofErr w:type="spellEnd"/>
-      <w:r>
-        <w:t xml:space="preserve">() </w:t>
+      <w:r>
+        <w:t>completeDeepArchiveInProgress</w:t>
+      </w:r>
+      <w:r>
+        <w:t xml:space="preserve">Task() </w:t>
       </w:r>
       <w:r>
         <w:t xml:space="preserve">to periodically check for storage class for each data object in the task </w:t>
       </w:r>
       <w:r>
-        <w:t xml:space="preserve">and will update the </w:t>
-      </w:r>
-      <w:proofErr w:type="spellStart"/>
-      <w:r>
-        <w:t>iRODS</w:t>
-      </w:r>
-      <w:proofErr w:type="spellEnd"/>
-      <w:r>
-        <w:t xml:space="preserve"> data transfer type to DEEP_ARCHIVE</w:t>
-      </w:r>
-      <w:r>
-        <w:t xml:space="preserve"> if storage class is Glacier.</w:t>
+        <w:t xml:space="preserve">and will update the iRODS </w:t>
+      </w:r>
+      <w:r>
+        <w:t>deep_archive_status</w:t>
+      </w:r>
+      <w:r>
+        <w:t xml:space="preserve"> to </w:t>
+      </w:r>
+      <w:r>
+        <w:t xml:space="preserve">GLACIER or </w:t>
+      </w:r>
+      <w:r>
+        <w:t>DEEP_ARCHIVE</w:t>
+      </w:r>
+      <w:r>
+        <w:t xml:space="preserve"> if storage class is Glacier</w:t>
+      </w:r>
+      <w:r>
+        <w:t xml:space="preserve"> or Glacier Deep Archive</w:t>
+      </w:r>
+      <w:r>
+        <w:t>.</w:t>
+      </w:r>
+      <w:r>
+        <w:t xml:space="preserve"> If it does not toggle in configured number of days, the status will be updated to DELAYED.</w:t>
       </w:r>
     </w:p>
     <w:p>
@@ -2751,48 +2982,40 @@
         </w:rPr>
       </w:pPr>
       <w:r>
+        <w:t>Add completeRestoreRequestTask()</w:t>
+      </w:r>
+      <w:r>
+        <w:t xml:space="preserve"> to periodically check for restoration status</w:t>
+      </w:r>
+      <w:r>
+        <w:t xml:space="preserve"> and toggle the status to </w:t>
+      </w:r>
+      <w:r>
+        <w:t xml:space="preserve">RECEIVED for async download </w:t>
+      </w:r>
+      <w:r>
+        <w:t>and populate HPC_EVENT to notify the user</w:t>
+      </w:r>
+      <w:r>
+        <w:t xml:space="preserve"> for sync download</w:t>
+      </w:r>
+      <w:r>
+        <w:t>.</w:t>
+      </w:r>
+    </w:p>
+    <w:p>
+      <w:pPr>
+        <w:rPr>
+          <w:b/>
+        </w:rPr>
+      </w:pPr>
+    </w:p>
+    <w:p>
+      <w:pPr>
+        <w:pStyle w:val="Heading1"/>
+      </w:pPr>
+      <w:r>
         <w:lastRenderedPageBreak/>
-        <w:t xml:space="preserve">Add </w:t>
-      </w:r>
-      <w:proofErr w:type="spellStart"/>
-      <w:r>
-        <w:t>completeRestoreRequestTask</w:t>
-      </w:r>
-      <w:proofErr w:type="spellEnd"/>
-      <w:r>
-        <w:t>()</w:t>
-      </w:r>
-      <w:r>
-        <w:t xml:space="preserve"> to periodically check for restoration status</w:t>
-      </w:r>
-      <w:r>
-        <w:t xml:space="preserve"> and toggle the status to </w:t>
-      </w:r>
-      <w:r>
-        <w:t>RECEIVED for async download and toggle the status to RESTORED</w:t>
-      </w:r>
-      <w:r>
-        <w:t xml:space="preserve"> and populate HPC_EVENT to notify the user</w:t>
-      </w:r>
-      <w:r>
-        <w:t xml:space="preserve"> for sync download</w:t>
-      </w:r>
-      <w:r>
-        <w:t>.</w:t>
-      </w:r>
-    </w:p>
-    <w:p>
-      <w:pPr>
-        <w:rPr>
-          <w:b/>
-        </w:rPr>
-      </w:pPr>
-    </w:p>
-    <w:p>
-      <w:pPr>
-        <w:pStyle w:val="Heading1"/>
-      </w:pPr>
-      <w:r>
         <w:t>Questions</w:t>
       </w:r>
     </w:p>
@@ -2811,21 +3034,7 @@
         <w:rPr>
           <w:b/>
         </w:rPr>
-        <w:t xml:space="preserve">What to do with data objects which are in </w:t>
-      </w:r>
-      <w:proofErr w:type="spellStart"/>
-      <w:r>
-        <w:rPr>
-          <w:b/>
-        </w:rPr>
-        <w:t>Cleversafe</w:t>
-      </w:r>
-      <w:proofErr w:type="spellEnd"/>
-      <w:r>
-        <w:rPr>
-          <w:b/>
-        </w:rPr>
-        <w:t xml:space="preserve"> bucket?</w:t>
+        <w:t>What to do with data objects which are in Cleversafe bucket?</w:t>
       </w:r>
     </w:p>
     <w:p>
@@ -2849,7 +3058,19 @@
         <w:rPr>
           <w:bCs/>
         </w:rPr>
-        <w:t xml:space="preserve">well. For immediate solution, we can include </w:t>
+        <w:t xml:space="preserve">well. For immediate solution, we can </w:t>
+      </w:r>
+      <w:r>
+        <w:rPr>
+          <w:bCs/>
+        </w:rPr>
+        <w:t>toggle the deep_archive_status to IN_PROGRESS for</w:t>
+      </w:r>
+      <w:r>
+        <w:rPr>
+          <w:bCs/>
+        </w:rPr>
+        <w:t xml:space="preserve"> </w:t>
       </w:r>
       <w:r>
         <w:rPr>
@@ -2861,25 +3082,19 @@
         <w:rPr>
           <w:bCs/>
         </w:rPr>
-        <w:t xml:space="preserve">data objects from Cloudian in the ITEMS list for </w:t>
-      </w:r>
-      <w:r>
-        <w:rPr>
-          <w:bCs/>
-        </w:rPr>
-        <w:t>tier</w:t>
-      </w:r>
-      <w:r>
-        <w:rPr>
-          <w:bCs/>
-        </w:rPr>
-        <w:t xml:space="preserve"> request </w:t>
-      </w:r>
-      <w:r>
-        <w:rPr>
-          <w:bCs/>
-        </w:rPr>
-        <w:t>task.</w:t>
+        <w:t>data objects from Cloudian</w:t>
+      </w:r>
+      <w:r>
+        <w:rPr>
+          <w:bCs/>
+        </w:rPr>
+        <w:t xml:space="preserve"> or AWS</w:t>
+      </w:r>
+      <w:r>
+        <w:rPr>
+          <w:bCs/>
+        </w:rPr>
+        <w:t>.</w:t>
       </w:r>
     </w:p>
     <w:p>
@@ -2993,7 +3208,19 @@
         <w:rPr>
           <w:bCs/>
         </w:rPr>
-        <w:t>Data transfer status is in DEEP_ARCHIVE</w:t>
+        <w:t>Deep archive</w:t>
+      </w:r>
+      <w:r>
+        <w:rPr>
+          <w:bCs/>
+        </w:rPr>
+        <w:t xml:space="preserve"> status is in </w:t>
+      </w:r>
+      <w:r>
+        <w:rPr>
+          <w:bCs/>
+        </w:rPr>
+        <w:t>GLACIER or DEEP_ARCHIVE.</w:t>
       </w:r>
     </w:p>
     <w:p>
@@ -3007,8 +3234,6 @@
           <w:bCs/>
         </w:rPr>
       </w:pPr>
-      <w:bookmarkStart w:id="0" w:name="_GoBack"/>
-      <w:bookmarkEnd w:id="0"/>
       <w:r>
         <w:rPr>
           <w:bCs/>
@@ -3019,7 +3244,7 @@
         <w:rPr>
           <w:bCs/>
         </w:rPr>
-        <w:t xml:space="preserve"> ongoing restoration request (metadata restore requested can be added when the restoration is initiated and removed when restored.)</w:t>
+        <w:t xml:space="preserve"> ongoing restoration request</w:t>
       </w:r>
     </w:p>
     <w:p>
@@ -3043,7 +3268,19 @@
         <w:rPr>
           <w:bCs/>
         </w:rPr>
-        <w:t xml:space="preserve"> (Covered by second bullet)</w:t>
+        <w:t xml:space="preserve"> (Covered by </w:t>
+      </w:r>
+      <w:r>
+        <w:rPr>
+          <w:bCs/>
+        </w:rPr>
+        <w:t>the first two bullets</w:t>
+      </w:r>
+      <w:r>
+        <w:rPr>
+          <w:bCs/>
+        </w:rPr>
+        <w:t>)</w:t>
       </w:r>
     </w:p>
     <w:p>
@@ -3064,6 +3301,464 @@
           <w:bCs/>
         </w:rPr>
         <w:t>Data integrity of Cloudian transfer to AWS S3 bucket.</w:t>
+      </w:r>
+    </w:p>
+    <w:p>
+      <w:pPr>
+        <w:pStyle w:val="ListParagraph"/>
+        <w:numPr>
+          <w:ilvl w:val="0"/>
+          <w:numId w:val="3"/>
+        </w:numPr>
+        <w:rPr>
+          <w:b/>
+          <w:bCs/>
+        </w:rPr>
+      </w:pPr>
+      <w:r>
+        <w:rPr>
+          <w:b/>
+          <w:bCs/>
+        </w:rPr>
+        <w:t>Glacier delete files</w:t>
+      </w:r>
+    </w:p>
+    <w:p>
+      <w:pPr>
+        <w:pStyle w:val="ListParagraph"/>
+        <w:numPr>
+          <w:ilvl w:val="1"/>
+          <w:numId w:val="3"/>
+        </w:numPr>
+      </w:pPr>
+      <w:r>
+        <w:t>For objects that are tiered to Glacier from S3, deleting the S3 will be sufficient to delete from Glacier. (</w:t>
+      </w:r>
+      <w:r>
+        <w:t>Confirmed</w:t>
+      </w:r>
+      <w:r>
+        <w:t>.)</w:t>
+      </w:r>
+    </w:p>
+    <w:p>
+      <w:pPr>
+        <w:pStyle w:val="ListParagraph"/>
+        <w:numPr>
+          <w:ilvl w:val="0"/>
+          <w:numId w:val="3"/>
+        </w:numPr>
+        <w:rPr>
+          <w:b/>
+          <w:bCs/>
+        </w:rPr>
+      </w:pPr>
+      <w:r>
+        <w:rPr>
+          <w:b/>
+          <w:bCs/>
+        </w:rPr>
+        <w:t xml:space="preserve">Presigned URL </w:t>
+      </w:r>
+      <w:r>
+        <w:rPr>
+          <w:b/>
+          <w:bCs/>
+        </w:rPr>
+        <w:t>allowed?</w:t>
+      </w:r>
+    </w:p>
+    <w:p>
+      <w:pPr>
+        <w:pStyle w:val="ListParagraph"/>
+        <w:numPr>
+          <w:ilvl w:val="1"/>
+          <w:numId w:val="3"/>
+        </w:numPr>
+      </w:pPr>
+      <w:r>
+        <w:t>Check</w:t>
+      </w:r>
+      <w:r>
+        <w:t xml:space="preserve"> for deep_archive status and res</w:t>
+      </w:r>
+      <w:r>
+        <w:t>toration status</w:t>
+      </w:r>
+      <w:r>
+        <w:t xml:space="preserve"> if it can be generated.</w:t>
+      </w:r>
+    </w:p>
+    <w:p>
+      <w:pPr>
+        <w:pStyle w:val="ListParagraph"/>
+        <w:numPr>
+          <w:ilvl w:val="0"/>
+          <w:numId w:val="3"/>
+        </w:numPr>
+        <w:rPr>
+          <w:b/>
+          <w:bCs/>
+        </w:rPr>
+      </w:pPr>
+      <w:r>
+        <w:rPr>
+          <w:b/>
+          <w:bCs/>
+        </w:rPr>
+        <w:t xml:space="preserve">Once we move to Glacier, </w:t>
+      </w:r>
+      <w:r>
+        <w:rPr>
+          <w:b/>
+          <w:bCs/>
+        </w:rPr>
+        <w:t>can we</w:t>
+      </w:r>
+      <w:r>
+        <w:rPr>
+          <w:b/>
+          <w:bCs/>
+        </w:rPr>
+        <w:t xml:space="preserve"> allow </w:t>
+      </w:r>
+      <w:r>
+        <w:rPr>
+          <w:b/>
+          <w:bCs/>
+        </w:rPr>
+        <w:t xml:space="preserve">additional </w:t>
+      </w:r>
+      <w:r>
+        <w:rPr>
+          <w:b/>
+          <w:bCs/>
+        </w:rPr>
+        <w:t xml:space="preserve">uploads to the collection? </w:t>
+      </w:r>
+    </w:p>
+    <w:p>
+      <w:pPr>
+        <w:pStyle w:val="ListParagraph"/>
+        <w:numPr>
+          <w:ilvl w:val="1"/>
+          <w:numId w:val="3"/>
+        </w:numPr>
+      </w:pPr>
+      <w:r>
+        <w:t>A</w:t>
+      </w:r>
+      <w:r>
+        <w:t>llow registration to occur and if the lifecycle rule exists</w:t>
+      </w:r>
+      <w:r>
+        <w:t>,</w:t>
+      </w:r>
+      <w:r>
+        <w:t xml:space="preserve"> then </w:t>
+      </w:r>
+      <w:r>
+        <w:t>add metadata deep_archive_status IN_PROGRESS to be transitioned to GLACIER or DEEP_ARCHIVE.</w:t>
+      </w:r>
+    </w:p>
+    <w:p>
+      <w:pPr>
+        <w:pStyle w:val="ListParagraph"/>
+        <w:numPr>
+          <w:ilvl w:val="0"/>
+          <w:numId w:val="3"/>
+        </w:numPr>
+        <w:rPr>
+          <w:b/>
+          <w:bCs/>
+        </w:rPr>
+      </w:pPr>
+      <w:r>
+        <w:rPr>
+          <w:b/>
+          <w:bCs/>
+        </w:rPr>
+        <w:t>How do we know if data object is in GLACIER or transitioning?</w:t>
+      </w:r>
+    </w:p>
+    <w:p>
+      <w:pPr>
+        <w:pStyle w:val="ListParagraph"/>
+        <w:numPr>
+          <w:ilvl w:val="1"/>
+          <w:numId w:val="3"/>
+        </w:numPr>
+        <w:rPr>
+          <w:b/>
+          <w:bCs/>
+        </w:rPr>
+      </w:pPr>
+      <w:r>
+        <w:rPr>
+          <w:b/>
+          <w:bCs/>
+        </w:rPr>
+        <w:t xml:space="preserve">Keep ARCHIVED status at data object level and </w:t>
+      </w:r>
+      <w:r>
+        <w:rPr>
+          <w:b/>
+          <w:bCs/>
+        </w:rPr>
+        <w:t>add d</w:t>
+      </w:r>
+      <w:r>
+        <w:rPr>
+          <w:b/>
+          <w:bCs/>
+        </w:rPr>
+        <w:t>eep_archive_status IN_PROGRESS</w:t>
+      </w:r>
+      <w:r>
+        <w:rPr>
+          <w:b/>
+          <w:bCs/>
+        </w:rPr>
+        <w:t>.</w:t>
+      </w:r>
+    </w:p>
+    <w:p>
+      <w:pPr>
+        <w:pStyle w:val="ListParagraph"/>
+        <w:numPr>
+          <w:ilvl w:val="0"/>
+          <w:numId w:val="3"/>
+        </w:numPr>
+        <w:rPr>
+          <w:b/>
+          <w:bCs/>
+        </w:rPr>
+      </w:pPr>
+      <w:r>
+        <w:rPr>
+          <w:b/>
+          <w:bCs/>
+        </w:rPr>
+        <w:t>De-tiering</w:t>
+      </w:r>
+      <w:r>
+        <w:rPr>
+          <w:b/>
+          <w:bCs/>
+        </w:rPr>
+        <w:t>?</w:t>
+      </w:r>
+    </w:p>
+    <w:p>
+      <w:pPr>
+        <w:pStyle w:val="ListParagraph"/>
+        <w:numPr>
+          <w:ilvl w:val="1"/>
+          <w:numId w:val="3"/>
+        </w:numPr>
+        <w:rPr>
+          <w:b/>
+          <w:bCs/>
+        </w:rPr>
+      </w:pPr>
+      <w:r>
+        <w:rPr>
+          <w:b/>
+          <w:bCs/>
+        </w:rPr>
+        <w:t>S</w:t>
+      </w:r>
+      <w:r>
+        <w:rPr>
+          <w:b/>
+          <w:bCs/>
+        </w:rPr>
+        <w:t xml:space="preserve">top tiering the collection and/or move everything back from Glacier. </w:t>
+      </w:r>
+      <w:r>
+        <w:rPr>
+          <w:b/>
+          <w:bCs/>
+        </w:rPr>
+        <w:t>Involves r</w:t>
+      </w:r>
+      <w:r>
+        <w:rPr>
+          <w:b/>
+          <w:bCs/>
+        </w:rPr>
+        <w:t xml:space="preserve">emove lifecycle rule, restore </w:t>
+      </w:r>
+      <w:r>
+        <w:rPr>
+          <w:b/>
+          <w:bCs/>
+        </w:rPr>
+        <w:t>everything,</w:t>
+      </w:r>
+      <w:r>
+        <w:rPr>
+          <w:b/>
+          <w:bCs/>
+        </w:rPr>
+        <w:t xml:space="preserve"> and set storage class to Standard.</w:t>
+      </w:r>
+    </w:p>
+    <w:p>
+      <w:pPr>
+        <w:pStyle w:val="ListParagraph"/>
+        <w:numPr>
+          <w:ilvl w:val="1"/>
+          <w:numId w:val="3"/>
+        </w:numPr>
+        <w:rPr>
+          <w:b/>
+          <w:bCs/>
+        </w:rPr>
+      </w:pPr>
+      <w:r>
+        <w:rPr>
+          <w:b/>
+          <w:bCs/>
+        </w:rPr>
+        <w:t>Need</w:t>
+      </w:r>
+      <w:r>
+        <w:rPr>
+          <w:b/>
+          <w:bCs/>
+        </w:rPr>
+        <w:t>s further research on</w:t>
+      </w:r>
+      <w:r>
+        <w:rPr>
+          <w:b/>
+          <w:bCs/>
+        </w:rPr>
+        <w:t xml:space="preserve"> how Cloudian supports this</w:t>
+      </w:r>
+      <w:r>
+        <w:rPr>
+          <w:b/>
+          <w:bCs/>
+        </w:rPr>
+        <w:t xml:space="preserve"> and new APIs.</w:t>
+      </w:r>
+    </w:p>
+    <w:p>
+      <w:pPr>
+        <w:pStyle w:val="ListParagraph"/>
+        <w:numPr>
+          <w:ilvl w:val="0"/>
+          <w:numId w:val="3"/>
+        </w:numPr>
+        <w:rPr>
+          <w:b/>
+          <w:bCs/>
+        </w:rPr>
+      </w:pPr>
+      <w:r>
+        <w:rPr>
+          <w:b/>
+          <w:bCs/>
+        </w:rPr>
+        <w:t>Glacier vs. Glacier Deep Archive?</w:t>
+      </w:r>
+      <w:r>
+        <w:rPr>
+          <w:b/>
+          <w:bCs/>
+        </w:rPr>
+        <w:t xml:space="preserve"> </w:t>
+      </w:r>
+      <w:r>
+        <w:t>(</w:t>
+      </w:r>
+      <w:r>
+        <w:t>x-amz-storage-class GLACIER vs. DEEP_ARCHIVE</w:t>
+      </w:r>
+      <w:r>
+        <w:t>)</w:t>
+      </w:r>
+    </w:p>
+    <w:p>
+      <w:pPr>
+        <w:pStyle w:val="ListParagraph"/>
+        <w:numPr>
+          <w:ilvl w:val="1"/>
+          <w:numId w:val="3"/>
+        </w:numPr>
+      </w:pPr>
+      <w:r>
+        <w:t xml:space="preserve"> Cloudian only allows us to specify GLACIER.</w:t>
+      </w:r>
+    </w:p>
+    <w:p>
+      <w:pPr>
+        <w:pStyle w:val="ListParagraph"/>
+        <w:numPr>
+          <w:ilvl w:val="1"/>
+          <w:numId w:val="3"/>
+        </w:numPr>
+      </w:pPr>
+      <w:r>
+        <w:t>However, if we use the S3 protocol from Cloudian and create a lifecycle policy on AWS S3 bucket to transition to DEEP_ARCHIVE, it is possible.</w:t>
+      </w:r>
+    </w:p>
+    <w:p>
+      <w:pPr>
+        <w:pStyle w:val="ListParagraph"/>
+        <w:numPr>
+          <w:ilvl w:val="0"/>
+          <w:numId w:val="3"/>
+        </w:numPr>
+        <w:rPr>
+          <w:b/>
+          <w:bCs/>
+        </w:rPr>
+      </w:pPr>
+      <w:r>
+        <w:rPr>
+          <w:b/>
+          <w:bCs/>
+        </w:rPr>
+        <w:t>Known limitation when collection or data object is moved in iRODS : lifecycle rule will only apply if requested for the original collection.</w:t>
+      </w:r>
+    </w:p>
+    <w:p>
+      <w:pPr>
+        <w:pStyle w:val="ListParagraph"/>
+        <w:numPr>
+          <w:ilvl w:val="1"/>
+          <w:numId w:val="3"/>
+        </w:numPr>
+      </w:pPr>
+      <w:r>
+        <w:t xml:space="preserve">Data object gets created in collection </w:t>
+      </w:r>
+      <w:r>
+        <w:t xml:space="preserve">abc -&gt; </w:t>
+      </w:r>
+      <w:r>
+        <w:t>abc/dataobect</w:t>
+      </w:r>
+    </w:p>
+    <w:p>
+      <w:pPr>
+        <w:pStyle w:val="ListParagraph"/>
+        <w:numPr>
+          <w:ilvl w:val="1"/>
+          <w:numId w:val="3"/>
+        </w:numPr>
+      </w:pPr>
+      <w:r>
+        <w:t xml:space="preserve">Collection in irods moved to </w:t>
+      </w:r>
+      <w:r>
+        <w:t xml:space="preserve">def </w:t>
+      </w:r>
+      <w:r>
+        <w:t>but dataobject remain with abc prefix.</w:t>
       </w:r>
     </w:p>
     <w:sectPr>
@@ -3077,11 +3772,11 @@
 </file>
 
 <file path=word/numbering.xml><?xml version="1.0" encoding="utf-8"?>
-<w:numbering xmlns:wpc="http://schemas.microsoft.com/office/word/2010/wordprocessingCanvas" xmlns:cx="http://schemas.microsoft.com/office/drawing/2014/chartex" xmlns:cx1="http://schemas.microsoft.com/office/drawing/2015/9/8/chartex" xmlns:cx2="http://schemas.microsoft.com/office/drawing/2015/10/21/chartex" xmlns:cx3="http://schemas.microsoft.com/office/drawing/2016/5/9/chartex" xmlns:cx4="http://schemas.microsoft.com/office/drawing/2016/5/10/chartex" xmlns:cx5="http://schemas.microsoft.com/office/drawing/2016/5/11/chartex" xmlns:cx6="http://schemas.microsoft.com/office/drawing/2016/5/12/chartex" xmlns:cx7="http://schemas.microsoft.com/office/drawing/2016/5/13/chartex" xmlns:cx8="http://schemas.microsoft.com/office/drawing/2016/5/14/chartex" xmlns:mc="http://schemas.openxmlformats.org/markup-compatibility/2006" xmlns:aink="http://schemas.microsoft.com/office/drawing/2016/ink" xmlns:am3d="http://schemas.microsoft.com/office/drawing/2017/model3d" xmlns:o="urn:schemas-microsoft-com:office:office" xmlns:r="http://schemas.openxmlformats.org/officeDocument/2006/relationships" xmlns:m="http://schemas.openxmlformats.org/officeDocument/2006/math" xmlns:v="urn:schemas-microsoft-com:vml" xmlns:wp14="http://schemas.microsoft.com/office/word/2010/wordprocessingDrawing" xmlns:wp="http://schemas.openxmlformats.org/drawingml/2006/wordprocessingDrawing" xmlns:w10="urn:schemas-microsoft-com:office:word" xmlns:w="http://schemas.openxmlformats.org/wordprocessingml/2006/main" xmlns:w14="http://schemas.microsoft.com/office/word/2010/wordml" xmlns:w15="http://schemas.microsoft.com/office/word/2012/wordml" xmlns:w16cid="http://schemas.microsoft.com/office/word/2016/wordml/cid" xmlns:w16se="http://schemas.microsoft.com/office/word/2015/wordml/symex" xmlns:wpg="http://schemas.microsoft.com/office/word/2010/wordprocessingGroup" xmlns:wpi="http://schemas.microsoft.com/office/word/2010/wordprocessingInk" xmlns:wne="http://schemas.microsoft.com/office/word/2006/wordml" xmlns:wps="http://schemas.microsoft.com/office/word/2010/wordprocessingShape" mc:Ignorable="w14 w15 w16se w16cid wp14">
+<w:numbering xmlns:wpc="http://schemas.microsoft.com/office/word/2010/wordprocessingCanvas" xmlns:cx="http://schemas.microsoft.com/office/drawing/2014/chartex" xmlns:cx1="http://schemas.microsoft.com/office/drawing/2015/9/8/chartex" xmlns:cx2="http://schemas.microsoft.com/office/drawing/2015/10/21/chartex" xmlns:cx3="http://schemas.microsoft.com/office/drawing/2016/5/9/chartex" xmlns:cx4="http://schemas.microsoft.com/office/drawing/2016/5/10/chartex" xmlns:cx5="http://schemas.microsoft.com/office/drawing/2016/5/11/chartex" xmlns:cx6="http://schemas.microsoft.com/office/drawing/2016/5/12/chartex" xmlns:cx7="http://schemas.microsoft.com/office/drawing/2016/5/13/chartex" xmlns:cx8="http://schemas.microsoft.com/office/drawing/2016/5/14/chartex" xmlns:mc="http://schemas.openxmlformats.org/markup-compatibility/2006" xmlns:aink="http://schemas.microsoft.com/office/drawing/2016/ink" xmlns:am3d="http://schemas.microsoft.com/office/drawing/2017/model3d" xmlns:o="urn:schemas-microsoft-com:office:office" xmlns:r="http://schemas.openxmlformats.org/officeDocument/2006/relationships" xmlns:m="http://schemas.openxmlformats.org/officeDocument/2006/math" xmlns:v="urn:schemas-microsoft-com:vml" xmlns:wp14="http://schemas.microsoft.com/office/word/2010/wordprocessingDrawing" xmlns:wp="http://schemas.openxmlformats.org/drawingml/2006/wordprocessingDrawing" xmlns:w10="urn:schemas-microsoft-com:office:word" xmlns:w="http://schemas.openxmlformats.org/wordprocessingml/2006/main" xmlns:w14="http://schemas.microsoft.com/office/word/2010/wordml" xmlns:w15="http://schemas.microsoft.com/office/word/2012/wordml" xmlns:w16cex="http://schemas.microsoft.com/office/word/2018/wordml/cex" xmlns:w16cid="http://schemas.microsoft.com/office/word/2016/wordml/cid" xmlns:w16="http://schemas.microsoft.com/office/word/2018/wordml" xmlns:w16se="http://schemas.microsoft.com/office/word/2015/wordml/symex" xmlns:wpg="http://schemas.microsoft.com/office/word/2010/wordprocessingGroup" xmlns:wpi="http://schemas.microsoft.com/office/word/2010/wordprocessingInk" xmlns:wne="http://schemas.microsoft.com/office/word/2006/wordml" xmlns:wps="http://schemas.microsoft.com/office/word/2010/wordprocessingShape" mc:Ignorable="w14 w15 w16se w16cid w16 w16cex wp14">
   <w:abstractNum w:abstractNumId="0" w15:restartNumberingAfterBreak="0">
     <w:nsid w:val="035A4A95"/>
     <w:multiLevelType w:val="hybridMultilevel"/>
-    <w:tmpl w:val="1908A468"/>
+    <w:tmpl w:val="E02A2D60"/>
     <w:lvl w:ilvl="0" w:tplc="04090001">
       <w:start w:val="1"/>
       <w:numFmt w:val="bullet"/>
@@ -3307,7 +4002,7 @@
   <w:abstractNum w:abstractNumId="2" w15:restartNumberingAfterBreak="0">
     <w:nsid w:val="3B7C4849"/>
     <w:multiLevelType w:val="hybridMultilevel"/>
-    <w:tmpl w:val="AD9E003A"/>
+    <w:tmpl w:val="823A4A70"/>
     <w:lvl w:ilvl="0" w:tplc="04090001">
       <w:start w:val="1"/>
       <w:numFmt w:val="bullet"/>
@@ -3646,7 +4341,7 @@
   <w:abstractNum w:abstractNumId="5" w15:restartNumberingAfterBreak="0">
     <w:nsid w:val="641F4899"/>
     <w:multiLevelType w:val="hybridMultilevel"/>
-    <w:tmpl w:val="1ADE1028"/>
+    <w:tmpl w:val="B296CE5A"/>
     <w:lvl w:ilvl="0" w:tplc="04090001">
       <w:start w:val="1"/>
       <w:numFmt w:val="bullet"/>
@@ -3671,7 +4366,7 @@
         <w:rFonts w:ascii="Courier New" w:hAnsi="Courier New" w:cs="Courier New" w:hint="default"/>
       </w:rPr>
     </w:lvl>
-    <w:lvl w:ilvl="2" w:tplc="04090005" w:tentative="1">
+    <w:lvl w:ilvl="2" w:tplc="04090005">
       <w:start w:val="1"/>
       <w:numFmt w:val="bullet"/>
       <w:lvlText w:val=""/>
@@ -3894,7 +4589,7 @@
 </file>
 
 <file path=word/styles.xml><?xml version="1.0" encoding="utf-8"?>
-<w:styles xmlns:mc="http://schemas.openxmlformats.org/markup-compatibility/2006" xmlns:r="http://schemas.openxmlformats.org/officeDocument/2006/relationships" xmlns:w="http://schemas.openxmlformats.org/wordprocessingml/2006/main" xmlns:w14="http://schemas.microsoft.com/office/word/2010/wordml" xmlns:w15="http://schemas.microsoft.com/office/word/2012/wordml" xmlns:w16cid="http://schemas.microsoft.com/office/word/2016/wordml/cid" xmlns:w16se="http://schemas.microsoft.com/office/word/2015/wordml/symex" mc:Ignorable="w14 w15 w16se w16cid">
+<w:styles xmlns:mc="http://schemas.openxmlformats.org/markup-compatibility/2006" xmlns:r="http://schemas.openxmlformats.org/officeDocument/2006/relationships" xmlns:w="http://schemas.openxmlformats.org/wordprocessingml/2006/main" xmlns:w14="http://schemas.microsoft.com/office/word/2010/wordml" xmlns:w15="http://schemas.microsoft.com/office/word/2012/wordml" xmlns:w16cex="http://schemas.microsoft.com/office/word/2018/wordml/cex" xmlns:w16cid="http://schemas.microsoft.com/office/word/2016/wordml/cid" xmlns:w16="http://schemas.microsoft.com/office/word/2018/wordml" xmlns:w16se="http://schemas.microsoft.com/office/word/2015/wordml/symex" mc:Ignorable="w14 w15 w16se w16cid w16 w16cex">
   <w:docDefaults>
     <w:rPrDefault>
       <w:rPr>

</xml_diff>